<commit_message>
i want to sleep
</commit_message>
<xml_diff>
--- a/diagrams and requirements/CellPhone internal interface requirment0520.docx
+++ b/diagrams and requirements/CellPhone internal interface requirment0520.docx
@@ -1229,13 +1229,24 @@
               <w:t xml:space="preserve">Command  : </w:t>
             </w:r>
             <w:r>
-              <w:t>/C</w:t>
-            </w:r>
-            <w:r>
-              <w:rPr>
-                <w:rFonts w:hint="eastAsia"/>
-              </w:rPr>
-              <w:t xml:space="preserve">ontrolAppliance [MC ID] [Device type] [Device ID] </w:t>
+              <w:t>/</w:t>
+            </w:r>
+            <w:proofErr w:type="spellStart"/>
+            <w:r>
+              <w:t>C</w:t>
+            </w:r>
+            <w:r>
+              <w:rPr>
+                <w:rFonts w:hint="eastAsia"/>
+              </w:rPr>
+              <w:t>ontrolAppliance</w:t>
+            </w:r>
+            <w:proofErr w:type="spellEnd"/>
+            <w:r>
+              <w:rPr>
+                <w:rFonts w:hint="eastAsia"/>
+              </w:rPr>
+              <w:t xml:space="preserve"> [MC ID] [Device type] [Device ID] </w:t>
             </w:r>
             <w:r>
               <w:t>[on/off]</w:t>
@@ -1299,7 +1310,21 @@
               <w:rPr>
                 <w:rFonts w:hint="eastAsia"/>
               </w:rPr>
-              <w:t xml:space="preserve"> will make a appliance on/off command to Send</w:t>
+              <w:t xml:space="preserve"> will make </w:t>
+            </w:r>
+            <w:proofErr w:type="spellStart"/>
+            <w:r>
+              <w:rPr>
+                <w:rFonts w:hint="eastAsia"/>
+              </w:rPr>
+              <w:t>a</w:t>
+            </w:r>
+            <w:proofErr w:type="spellEnd"/>
+            <w:r>
+              <w:rPr>
+                <w:rFonts w:hint="eastAsia"/>
+              </w:rPr>
+              <w:t xml:space="preserve"> appliance on/off command to Send</w:t>
             </w:r>
           </w:p>
           <w:p>
@@ -1312,6 +1337,7 @@
             <w:r>
               <w:t>./</w:t>
             </w:r>
+            <w:proofErr w:type="spellStart"/>
             <w:r>
               <w:rPr>
                 <w:rFonts w:hint="eastAsia"/>
@@ -1322,10 +1348,38 @@
               <w:rPr>
                 <w:rFonts w:hint="eastAsia"/>
               </w:rPr>
-              <w:t>ontrolAppliance [MC ID] [Device type] [Device ID] [cmd]</w:t>
-            </w:r>
-          </w:p>
-          <w:p>
+              <w:t>ontrolAppliance</w:t>
+            </w:r>
+            <w:proofErr w:type="spellEnd"/>
+            <w:r>
+              <w:rPr>
+                <w:rFonts w:hint="eastAsia"/>
+              </w:rPr>
+              <w:t xml:space="preserve"> [MC ID] [Device type] [Device ID] [</w:t>
+            </w:r>
+            <w:proofErr w:type="spellStart"/>
+            <w:r>
+              <w:rPr>
+                <w:rFonts w:hint="eastAsia"/>
+              </w:rPr>
+              <w:t>cmd</w:t>
+            </w:r>
+            <w:proofErr w:type="spellEnd"/>
+            <w:r>
+              <w:rPr>
+                <w:rFonts w:hint="eastAsia"/>
+              </w:rPr>
+              <w:t>]</w:t>
+            </w:r>
+            <w:r>
+              <w:rPr>
+                <w:rFonts w:hint="eastAsia"/>
+              </w:rPr>
+              <w:t xml:space="preserve"> [cm2]</w:t>
+            </w:r>
+          </w:p>
+          <w:p>
+            <w:proofErr w:type="spellStart"/>
             <w:r>
               <w:t>C</w:t>
             </w:r>
@@ -1333,7 +1387,14 @@
               <w:rPr>
                 <w:rFonts w:hint="eastAsia"/>
               </w:rPr>
-              <w:t xml:space="preserve">md type: </w:t>
+              <w:t>md</w:t>
+            </w:r>
+            <w:proofErr w:type="spellEnd"/>
+            <w:r>
+              <w:rPr>
+                <w:rFonts w:hint="eastAsia"/>
+              </w:rPr>
+              <w:t xml:space="preserve"> type: </w:t>
             </w:r>
           </w:p>
           <w:p>
@@ -1345,6 +1406,11 @@
             </w:r>
           </w:p>
           <w:p>
+            <w:pPr>
+              <w:rPr>
+                <w:rFonts w:hint="eastAsia"/>
+              </w:rPr>
+            </w:pPr>
             <w:r>
               <w:rPr>
                 <w:rFonts w:hint="eastAsia"/>
@@ -1352,14 +1418,63 @@
               <w:t>[on/off]</w:t>
             </w:r>
           </w:p>
-          <w:p>
-            <w:r>
-              <w:rPr>
-                <w:rFonts w:hint="eastAsia"/>
-              </w:rPr>
-              <w:t>TV: [on/off/vup/vdown/cup/cdown/0-9/return]</w:t>
-            </w:r>
-          </w:p>
+          <w:p/>
+          <w:p>
+            <w:pPr>
+              <w:rPr>
+                <w:rFonts w:hint="eastAsia"/>
+              </w:rPr>
+            </w:pPr>
+            <w:r>
+              <w:rPr>
+                <w:rFonts w:hint="eastAsia"/>
+              </w:rPr>
+              <w:t>TV: [on/off/</w:t>
+            </w:r>
+            <w:proofErr w:type="spellStart"/>
+            <w:r>
+              <w:rPr>
+                <w:rFonts w:hint="eastAsia"/>
+              </w:rPr>
+              <w:t>vup</w:t>
+            </w:r>
+            <w:proofErr w:type="spellEnd"/>
+            <w:r>
+              <w:rPr>
+                <w:rFonts w:hint="eastAsia"/>
+              </w:rPr>
+              <w:t>/</w:t>
+            </w:r>
+            <w:proofErr w:type="spellStart"/>
+            <w:r>
+              <w:rPr>
+                <w:rFonts w:hint="eastAsia"/>
+              </w:rPr>
+              <w:t>vdown</w:t>
+            </w:r>
+            <w:proofErr w:type="spellEnd"/>
+            <w:r>
+              <w:rPr>
+                <w:rFonts w:hint="eastAsia"/>
+              </w:rPr>
+              <w:t>/cup/</w:t>
+            </w:r>
+            <w:proofErr w:type="spellStart"/>
+            <w:r>
+              <w:rPr>
+                <w:rFonts w:hint="eastAsia"/>
+              </w:rPr>
+              <w:t>cdown</w:t>
+            </w:r>
+            <w:proofErr w:type="spellEnd"/>
+            <w:r>
+              <w:rPr>
+                <w:rFonts w:hint="eastAsia"/>
+              </w:rPr>
+              <w:t>/0-9/return]</w:t>
+            </w:r>
+          </w:p>
+          <w:p/>
           <w:p>
             <w:r>
               <w:rPr>
@@ -1369,6 +1484,11 @@
             </w:r>
           </w:p>
           <w:p>
+            <w:pPr>
+              <w:rPr>
+                <w:rFonts w:hint="eastAsia"/>
+              </w:rPr>
+            </w:pPr>
             <w:r>
               <w:rPr>
                 <w:rFonts w:hint="eastAsia"/>
@@ -1376,7 +1496,19 @@
               <w:t>[on/off/</w:t>
             </w:r>
             <w:r>
-              <w:t>speed/direction/</w:t>
+              <w:rPr>
+                <w:rFonts w:hint="eastAsia"/>
+              </w:rPr>
+              <w:t xml:space="preserve"> </w:t>
+            </w:r>
+            <w:r>
+              <w:rPr>
+                <w:rFonts w:hint="eastAsia"/>
+              </w:rPr>
+              <w:t>strength</w:t>
+            </w:r>
+            <w:r>
+              <w:t>/direction/</w:t>
             </w:r>
             <w:r>
               <w:rPr>
@@ -1404,6 +1536,111 @@
             </w:r>
           </w:p>
           <w:p>
+            <w:pPr>
+              <w:rPr>
+                <w:rFonts w:hint="eastAsia"/>
+              </w:rPr>
+            </w:pPr>
+            <w:proofErr w:type="spellStart"/>
+            <w:r>
+              <w:rPr>
+                <w:rFonts w:hint="eastAsia"/>
+              </w:rPr>
+              <w:t>cmd</w:t>
+            </w:r>
+            <w:proofErr w:type="spellEnd"/>
+            <w:r>
+              <w:rPr>
+                <w:rFonts w:hint="eastAsia"/>
+              </w:rPr>
+              <w:t xml:space="preserve"> = </w:t>
+            </w:r>
+            <w:r>
+              <w:rPr>
+                <w:rFonts w:hint="eastAsia"/>
+              </w:rPr>
+              <w:t>s</w:t>
+            </w:r>
+            <w:r>
+              <w:rPr>
+                <w:rFonts w:hint="eastAsia"/>
+              </w:rPr>
+              <w:t>trength</w:t>
+            </w:r>
+            <w:r>
+              <w:rPr>
+                <w:rFonts w:hint="eastAsia"/>
+              </w:rPr>
+              <w:t>, cmd2 = [</w:t>
+            </w:r>
+            <w:proofErr w:type="spellStart"/>
+            <w:r>
+              <w:rPr>
+                <w:rFonts w:hint="eastAsia"/>
+              </w:rPr>
+              <w:t>auto,weak,normal,strong</w:t>
+            </w:r>
+            <w:proofErr w:type="spellEnd"/>
+            <w:r>
+              <w:rPr>
+                <w:rFonts w:hint="eastAsia"/>
+              </w:rPr>
+              <w:t>]</w:t>
+            </w:r>
+          </w:p>
+          <w:p>
+            <w:pPr>
+              <w:rPr>
+                <w:rFonts w:hint="eastAsia"/>
+              </w:rPr>
+            </w:pPr>
+            <w:proofErr w:type="spellStart"/>
+            <w:r>
+              <w:rPr>
+                <w:rFonts w:hint="eastAsia"/>
+              </w:rPr>
+              <w:t>cmd</w:t>
+            </w:r>
+            <w:proofErr w:type="spellEnd"/>
+            <w:r>
+              <w:rPr>
+                <w:rFonts w:hint="eastAsia"/>
+              </w:rPr>
+              <w:t xml:space="preserve"> = </w:t>
+            </w:r>
+            <w:r>
+              <w:t>direction</w:t>
+            </w:r>
+            <w:r>
+              <w:rPr>
+                <w:rFonts w:hint="eastAsia"/>
+              </w:rPr>
+              <w:t>, cmd2 = [auto,</w:t>
+            </w:r>
+            <w:r>
+              <w:rPr>
+                <w:rFonts w:hint="eastAsia"/>
+              </w:rPr>
+              <w:t>0,45,90</w:t>
+            </w:r>
+            <w:r>
+              <w:rPr>
+                <w:rFonts w:hint="eastAsia"/>
+              </w:rPr>
+              <w:t>]</w:t>
+            </w:r>
+            <w:bookmarkStart w:id="0" w:name="_GoBack"/>
+            <w:bookmarkEnd w:id="0"/>
+          </w:p>
+          <w:p>
+            <w:pPr>
+              <w:rPr>
+                <w:rFonts w:hint="eastAsia"/>
+              </w:rPr>
+            </w:pPr>
+          </w:p>
+          <w:p/>
+          <w:p>
             <w:r>
               <w:rPr>
                 <w:rFonts w:hint="eastAsia"/>
@@ -1480,6 +1717,7 @@
               <w:rPr>
                 <w:rFonts w:hint="eastAsia"/>
               </w:rPr>
+              <w:lastRenderedPageBreak/>
               <w:t>CIIR023</w:t>
             </w:r>
           </w:p>
@@ -1602,6 +1840,7 @@
             <w:r>
               <w:t>/</w:t>
             </w:r>
+            <w:proofErr w:type="spellStart"/>
             <w:r>
               <w:rPr>
                 <w:rFonts w:hint="eastAsia"/>
@@ -1612,18 +1851,36 @@
               <w:rPr>
                 <w:rFonts w:hint="eastAsia"/>
               </w:rPr>
-              <w:t>ddAppliance [MC ID] [Device type] [Arduino ID] [Device ID] [cmd]</w:t>
-            </w:r>
-            <w:r>
-              <w:t xml:space="preserve"> </w:t>
-            </w:r>
-            <w:r>
-              <w:lastRenderedPageBreak/>
-              <w:t>[cmd2]</w:t>
+              <w:t>ddAppliance</w:t>
+            </w:r>
+            <w:proofErr w:type="spellEnd"/>
+            <w:r>
+              <w:rPr>
+                <w:rFonts w:hint="eastAsia"/>
+              </w:rPr>
+              <w:t xml:space="preserve"> [MC ID] [Device type] [Arduino ID] [Device ID] [</w:t>
+            </w:r>
+            <w:proofErr w:type="spellStart"/>
+            <w:r>
+              <w:rPr>
+                <w:rFonts w:hint="eastAsia"/>
+              </w:rPr>
+              <w:t>cmd</w:t>
+            </w:r>
+            <w:proofErr w:type="spellEnd"/>
+            <w:r>
+              <w:rPr>
+                <w:rFonts w:hint="eastAsia"/>
+              </w:rPr>
+              <w:t>]</w:t>
+            </w:r>
+            <w:r>
+              <w:t xml:space="preserve"> [cmd2]</w:t>
             </w:r>
           </w:p>
           <w:p/>
           <w:p>
+            <w:proofErr w:type="spellStart"/>
             <w:r>
               <w:t>C</w:t>
             </w:r>
@@ -1631,7 +1888,14 @@
               <w:rPr>
                 <w:rFonts w:hint="eastAsia"/>
               </w:rPr>
-              <w:t>md type:</w:t>
+              <w:t>md</w:t>
+            </w:r>
+            <w:proofErr w:type="spellEnd"/>
+            <w:r>
+              <w:rPr>
+                <w:rFonts w:hint="eastAsia"/>
+              </w:rPr>
+              <w:t xml:space="preserve"> type:</w:t>
             </w:r>
           </w:p>
           <w:p>
@@ -1710,6 +1974,7 @@
             <w:r>
               <w:t>/</w:t>
             </w:r>
+            <w:proofErr w:type="spellStart"/>
             <w:r>
               <w:rPr>
                 <w:rFonts w:hint="eastAsia"/>
@@ -1720,7 +1985,14 @@
               <w:rPr>
                 <w:rFonts w:hint="eastAsia"/>
               </w:rPr>
-              <w:t>ddMC [MC ID] [email</w:t>
+              <w:t>ddMC</w:t>
+            </w:r>
+            <w:proofErr w:type="spellEnd"/>
+            <w:r>
+              <w:rPr>
+                <w:rFonts w:hint="eastAsia"/>
+              </w:rPr>
+              <w:t xml:space="preserve"> [MC ID] [email</w:t>
             </w:r>
             <w:r>
               <w:rPr>
@@ -1741,7 +2013,6 @@
               <w:rPr>
                 <w:rFonts w:hint="eastAsia"/>
               </w:rPr>
-              <w:lastRenderedPageBreak/>
               <w:t>CIIR025</w:t>
             </w:r>
           </w:p>
@@ -1872,13 +2143,21 @@
               <w:t xml:space="preserve"> send a message to Send to </w:t>
             </w:r>
             <w:r>
-              <w:t>tell h</w:t>
+              <w:t xml:space="preserve">tell </w:t>
+            </w:r>
+            <w:proofErr w:type="gramStart"/>
+            <w:r>
+              <w:t>h</w:t>
             </w:r>
             <w:r>
               <w:t>im</w:t>
             </w:r>
             <w:r>
-              <w:t xml:space="preserve"> : I want plot data!!!</w:t>
+              <w:t xml:space="preserve"> :</w:t>
+            </w:r>
+            <w:proofErr w:type="gramEnd"/>
+            <w:r>
+              <w:t xml:space="preserve"> I want plot data!!!</w:t>
             </w:r>
           </w:p>
           <w:p>
@@ -1962,443 +2241,540 @@
             </w:r>
           </w:p>
           <w:p>
+            <w:proofErr w:type="gramStart"/>
+            <w:r>
+              <w:t>Command :</w:t>
+            </w:r>
+            <w:proofErr w:type="gramEnd"/>
+            <w:r>
+              <w:t xml:space="preserve"> </w:t>
+            </w:r>
+            <w:r>
+              <w:t>/</w:t>
+            </w:r>
+            <w:proofErr w:type="spellStart"/>
+            <w:r>
+              <w:t>C</w:t>
+            </w:r>
+            <w:r>
+              <w:t>hartInfo</w:t>
+            </w:r>
+            <w:proofErr w:type="spellEnd"/>
+            <w:r>
+              <w:t xml:space="preserve"> </w:t>
+            </w:r>
+            <w:r>
+              <w:rPr>
+                <w:rFonts w:hint="eastAsia"/>
+              </w:rPr>
+              <w:t>[device number] [devic</w:t>
+            </w:r>
+            <w:r>
+              <w:t>1</w:t>
+            </w:r>
+            <w:r>
+              <w:rPr>
+                <w:rFonts w:hint="eastAsia"/>
+              </w:rPr>
+              <w:t>e id 1] [hour 1]</w:t>
+            </w:r>
+            <w:r>
+              <w:t>…</w:t>
+            </w:r>
+            <w:r>
+              <w:rPr>
+                <w:rFonts w:hint="eastAsia"/>
+              </w:rPr>
+              <w:t>.</w:t>
+            </w:r>
+          </w:p>
+        </w:tc>
+      </w:tr>
+      <w:tr>
+        <w:tc>
+          <w:tcPr>
+            <w:tcW w:w="1129" w:type="dxa"/>
+          </w:tcPr>
+          <w:p>
+            <w:r>
+              <w:rPr>
+                <w:rFonts w:hint="eastAsia"/>
+              </w:rPr>
+              <w:t>CIIR028</w:t>
+            </w:r>
+          </w:p>
+        </w:tc>
+        <w:tc>
+          <w:tcPr>
+            <w:tcW w:w="7167" w:type="dxa"/>
+          </w:tcPr>
+          <w:p>
+            <w:r>
+              <w:rPr>
+                <w:rFonts w:hint="eastAsia"/>
+              </w:rPr>
+              <w:t>Receive to Chart AC</w:t>
+            </w:r>
+          </w:p>
+        </w:tc>
+      </w:tr>
+      <w:tr>
+        <w:tc>
+          <w:tcPr>
+            <w:tcW w:w="1129" w:type="dxa"/>
+          </w:tcPr>
+          <w:p/>
+        </w:tc>
+        <w:tc>
+          <w:tcPr>
+            <w:tcW w:w="7167" w:type="dxa"/>
+          </w:tcPr>
+          <w:p>
+            <w:r>
+              <w:rPr>
+                <w:rFonts w:hint="eastAsia"/>
+              </w:rPr>
+              <w:t xml:space="preserve">Receive send </w:t>
+            </w:r>
+            <w:r>
+              <w:t>AC</w:t>
+            </w:r>
+            <w:r>
+              <w:rPr>
+                <w:rFonts w:hint="eastAsia"/>
+              </w:rPr>
+              <w:t xml:space="preserve"> usage data to Chart</w:t>
+            </w:r>
+            <w:r>
+              <w:t xml:space="preserve"> AC</w:t>
+            </w:r>
+            <w:r>
+              <w:rPr>
+                <w:rFonts w:hint="eastAsia"/>
+              </w:rPr>
+              <w:t xml:space="preserve"> to plot.</w:t>
+            </w:r>
+          </w:p>
+          <w:p>
+            <w:r>
+              <w:t>Data include time usage , price of electricity</w:t>
+            </w:r>
+          </w:p>
+          <w:p>
+            <w:proofErr w:type="gramStart"/>
+            <w:r>
+              <w:t>Command :</w:t>
+            </w:r>
+            <w:proofErr w:type="gramEnd"/>
+            <w:r>
+              <w:t xml:space="preserve"> </w:t>
+            </w:r>
+            <w:proofErr w:type="spellStart"/>
+            <w:r>
+              <w:t>chartInfo</w:t>
+            </w:r>
+            <w:proofErr w:type="spellEnd"/>
+            <w:r>
+              <w:t xml:space="preserve"> </w:t>
+            </w:r>
+            <w:r>
+              <w:rPr>
+                <w:rFonts w:hint="eastAsia"/>
+              </w:rPr>
+              <w:t>[device number] [device id 1] [hour 1]</w:t>
+            </w:r>
+            <w:r>
+              <w:t>…</w:t>
+            </w:r>
+            <w:r>
+              <w:rPr>
+                <w:rFonts w:hint="eastAsia"/>
+              </w:rPr>
+              <w:t>.</w:t>
+            </w:r>
+          </w:p>
+        </w:tc>
+      </w:tr>
+      <w:tr>
+        <w:tc>
+          <w:tcPr>
+            <w:tcW w:w="1129" w:type="dxa"/>
+          </w:tcPr>
+          <w:p>
+            <w:r>
+              <w:rPr>
+                <w:rFonts w:hint="eastAsia"/>
+              </w:rPr>
+              <w:t>CIIR029</w:t>
+            </w:r>
+          </w:p>
+        </w:tc>
+        <w:tc>
+          <w:tcPr>
+            <w:tcW w:w="7167" w:type="dxa"/>
+          </w:tcPr>
+          <w:p>
+            <w:r>
+              <w:rPr>
+                <w:rFonts w:hint="eastAsia"/>
+              </w:rPr>
+              <w:t>T.P.E.I to Send</w:t>
+            </w:r>
+          </w:p>
+        </w:tc>
+      </w:tr>
+      <w:tr>
+        <w:tc>
+          <w:tcPr>
+            <w:tcW w:w="1129" w:type="dxa"/>
+          </w:tcPr>
+          <w:p/>
+        </w:tc>
+        <w:tc>
+          <w:tcPr>
+            <w:tcW w:w="7167" w:type="dxa"/>
+          </w:tcPr>
+          <w:p>
+            <w:r>
+              <w:rPr>
+                <w:rFonts w:hint="eastAsia"/>
+              </w:rPr>
+              <w:t>Time, Proximity, Energy Saver, Ideal Temperature make command to Send to tell user</w:t>
+            </w:r>
+            <w:r>
+              <w:t>’s setting.</w:t>
+            </w:r>
+          </w:p>
+          <w:p>
+            <w:r>
+              <w:t xml:space="preserve">Time command : </w:t>
+            </w:r>
+            <w:proofErr w:type="spellStart"/>
+            <w:r>
+              <w:rPr>
+                <w:rFonts w:hint="eastAsia"/>
+              </w:rPr>
+              <w:t>timeSetting</w:t>
+            </w:r>
+            <w:proofErr w:type="spellEnd"/>
+            <w:r>
+              <w:rPr>
+                <w:rFonts w:hint="eastAsia"/>
+              </w:rPr>
+              <w:t xml:space="preserve"> [MC ID] [Device type] [Device ID] [day] [start]</w:t>
+            </w:r>
+            <w:r>
+              <w:rPr>
+                <w:rFonts w:hint="eastAsia"/>
+              </w:rPr>
+              <w:t xml:space="preserve"> [day]</w:t>
+            </w:r>
+            <w:r>
+              <w:rPr>
+                <w:rFonts w:hint="eastAsia"/>
+              </w:rPr>
+              <w:t xml:space="preserve"> [end]</w:t>
+            </w:r>
+          </w:p>
+          <w:p>
+            <w:r>
+              <w:t>Proximity command : /</w:t>
+            </w:r>
+            <w:proofErr w:type="spellStart"/>
+            <w:r>
+              <w:t>proximitySet</w:t>
+            </w:r>
+            <w:proofErr w:type="spellEnd"/>
+            <w:r>
+              <w:t xml:space="preserve"> [</w:t>
+            </w:r>
+            <w:proofErr w:type="spellStart"/>
+            <w:r>
+              <w:t>applianceID</w:t>
+            </w:r>
+            <w:proofErr w:type="spellEnd"/>
+            <w:r>
+              <w:t>] [distance]</w:t>
+            </w:r>
+          </w:p>
+          <w:p>
+            <w:r>
+              <w:t>Energy Sa</w:t>
+            </w:r>
+            <w:r>
+              <w:t>ve</w:t>
+            </w:r>
+            <w:r>
+              <w:t xml:space="preserve">r command  : </w:t>
+            </w:r>
+            <w:proofErr w:type="spellStart"/>
+            <w:r>
+              <w:rPr>
+                <w:rFonts w:hint="eastAsia"/>
+              </w:rPr>
+              <w:t>energySaver</w:t>
+            </w:r>
+            <w:proofErr w:type="spellEnd"/>
+            <w:r>
+              <w:rPr>
+                <w:rFonts w:hint="eastAsia"/>
+              </w:rPr>
+              <w:t xml:space="preserve"> [MC ID] [Device type] [Device ID] [duration]</w:t>
+            </w:r>
+          </w:p>
+          <w:p>
+            <w:r>
+              <w:t xml:space="preserve">Ideal Temperature commands : </w:t>
+            </w:r>
+            <w:proofErr w:type="spellStart"/>
+            <w:r>
+              <w:rPr>
+                <w:rFonts w:hint="eastAsia"/>
+              </w:rPr>
+              <w:t>idealTemperature</w:t>
+            </w:r>
+            <w:proofErr w:type="spellEnd"/>
+            <w:r>
+              <w:rPr>
+                <w:rFonts w:hint="eastAsia"/>
+              </w:rPr>
+              <w:t xml:space="preserve"> [MC ID] [Device type] [Device ID] [</w:t>
+            </w:r>
+            <w:proofErr w:type="spellStart"/>
+            <w:r>
+              <w:rPr>
+                <w:rFonts w:hint="eastAsia"/>
+              </w:rPr>
+              <w:t>temperture</w:t>
+            </w:r>
+            <w:proofErr w:type="spellEnd"/>
+            <w:r>
+              <w:rPr>
+                <w:rFonts w:hint="eastAsia"/>
+              </w:rPr>
+              <w:t>]</w:t>
+            </w:r>
+          </w:p>
+        </w:tc>
+      </w:tr>
+      <w:tr>
+        <w:tc>
+          <w:tcPr>
+            <w:tcW w:w="1129" w:type="dxa"/>
+          </w:tcPr>
+          <w:p>
+            <w:r>
+              <w:rPr>
+                <w:rFonts w:hint="eastAsia"/>
+              </w:rPr>
+              <w:t>CIIR030</w:t>
+            </w:r>
+          </w:p>
+        </w:tc>
+        <w:tc>
+          <w:tcPr>
+            <w:tcW w:w="7167" w:type="dxa"/>
+          </w:tcPr>
+          <w:p>
+            <w:r>
+              <w:rPr>
+                <w:rFonts w:hint="eastAsia"/>
+              </w:rPr>
+              <w:t>Receive to T.P.E.I</w:t>
+            </w:r>
+          </w:p>
+        </w:tc>
+      </w:tr>
+      <w:tr>
+        <w:tc>
+          <w:tcPr>
+            <w:tcW w:w="1129" w:type="dxa"/>
+          </w:tcPr>
+          <w:p/>
+        </w:tc>
+        <w:tc>
+          <w:tcPr>
+            <w:tcW w:w="7167" w:type="dxa"/>
+          </w:tcPr>
+          <w:p>
+            <w:r>
+              <w:rPr>
+                <w:rFonts w:hint="eastAsia"/>
+              </w:rPr>
+              <w:t>Receive</w:t>
+            </w:r>
+            <w:r>
+              <w:t xml:space="preserve"> notify the Time, Proximity, Energy Saver, ideal Temperature when main controller </w:t>
+            </w:r>
+            <w:r>
+              <w:t>have done the mission.</w:t>
+            </w:r>
+          </w:p>
+          <w:p>
+            <w:r>
+              <w:t xml:space="preserve">Notification message : </w:t>
+            </w:r>
+            <w:r>
+              <w:rPr>
+                <w:rFonts w:hint="eastAsia"/>
+              </w:rPr>
+              <w:t>notification [MC ID] [Device type] [Device ID] [</w:t>
+            </w:r>
+            <w:proofErr w:type="spellStart"/>
+            <w:r>
+              <w:rPr>
+                <w:rFonts w:hint="eastAsia"/>
+              </w:rPr>
+              <w:t>cmd</w:t>
+            </w:r>
+            <w:proofErr w:type="spellEnd"/>
+            <w:r>
+              <w:rPr>
+                <w:rFonts w:hint="eastAsia"/>
+              </w:rPr>
+              <w:t>]</w:t>
+            </w:r>
+          </w:p>
+          <w:p/>
+          <w:p>
+            <w:proofErr w:type="spellStart"/>
+            <w:r>
+              <w:t>C</w:t>
+            </w:r>
+            <w:r>
+              <w:rPr>
+                <w:rFonts w:hint="eastAsia"/>
+              </w:rPr>
+              <w:t>md</w:t>
+            </w:r>
+            <w:proofErr w:type="spellEnd"/>
+            <w:r>
+              <w:rPr>
+                <w:rFonts w:hint="eastAsia"/>
+              </w:rPr>
+              <w:t xml:space="preserve"> </w:t>
+            </w:r>
+            <w:r>
+              <w:rPr>
+                <w:rFonts w:hint="eastAsia"/>
+              </w:rPr>
+              <w:t xml:space="preserve">type: </w:t>
+            </w:r>
+          </w:p>
+          <w:p>
+            <w:r>
+              <w:rPr>
+                <w:rFonts w:hint="eastAsia"/>
+              </w:rPr>
+              <w:t xml:space="preserve">light: </w:t>
+            </w:r>
+          </w:p>
+          <w:p>
+            <w:r>
+              <w:rPr>
+                <w:rFonts w:hint="eastAsia"/>
+              </w:rPr>
+              <w:t>[on/off]</w:t>
+            </w:r>
+          </w:p>
+          <w:p>
+            <w:r>
+              <w:rPr>
+                <w:rFonts w:hint="eastAsia"/>
+              </w:rPr>
+              <w:t>AC:</w:t>
+            </w:r>
+          </w:p>
+          <w:p>
+            <w:r>
+              <w:rPr>
+                <w:rFonts w:hint="eastAsia"/>
+              </w:rPr>
+              <w:t>[on/off]</w:t>
+            </w:r>
+          </w:p>
+          <w:p>
+            <w:r>
+              <w:rPr>
+                <w:rFonts w:hint="eastAsia"/>
+              </w:rPr>
+              <w:t>other:</w:t>
+            </w:r>
+          </w:p>
+          <w:p>
+            <w:r>
+              <w:rPr>
+                <w:rFonts w:hint="eastAsia"/>
+              </w:rPr>
+              <w:t>[on/off]</w:t>
+            </w:r>
+          </w:p>
+        </w:tc>
+      </w:tr>
+      <w:tr>
+        <w:tc>
+          <w:tcPr>
+            <w:tcW w:w="1129" w:type="dxa"/>
+          </w:tcPr>
+          <w:p>
+            <w:r>
+              <w:rPr>
+                <w:rFonts w:hint="eastAsia"/>
+              </w:rPr>
+              <w:t>CIIR031</w:t>
+            </w:r>
+          </w:p>
+        </w:tc>
+        <w:tc>
+          <w:tcPr>
+            <w:tcW w:w="7167" w:type="dxa"/>
+          </w:tcPr>
+          <w:p>
+            <w:r>
+              <w:rPr>
+                <w:rFonts w:hint="eastAsia"/>
+              </w:rPr>
+              <w:t>Profile to Send</w:t>
+            </w:r>
+          </w:p>
+        </w:tc>
+      </w:tr>
+      <w:tr>
+        <w:tc>
+          <w:tcPr>
+            <w:tcW w:w="1129" w:type="dxa"/>
+          </w:tcPr>
+          <w:p/>
+        </w:tc>
+        <w:tc>
+          <w:tcPr>
+            <w:tcW w:w="7167" w:type="dxa"/>
+          </w:tcPr>
+          <w:p>
+            <w:r>
+              <w:rPr>
+                <w:rFonts w:hint="eastAsia"/>
+              </w:rPr>
+              <w:t>Profile will send message to send when user changes his password.</w:t>
+            </w:r>
+          </w:p>
+          <w:p>
             <w:r>
               <w:t xml:space="preserve">Command : </w:t>
             </w:r>
-            <w:r>
-              <w:t>/C</w:t>
-            </w:r>
-            <w:r>
-              <w:t xml:space="preserve">hartInfo </w:t>
-            </w:r>
-            <w:r>
-              <w:rPr>
-                <w:rFonts w:hint="eastAsia"/>
-              </w:rPr>
-              <w:t>[device number] [devic</w:t>
-            </w:r>
-            <w:r>
-              <w:t>1</w:t>
-            </w:r>
-            <w:r>
-              <w:rPr>
-                <w:rFonts w:hint="eastAsia"/>
-              </w:rPr>
-              <w:t>e id 1] [hour 1]</w:t>
-            </w:r>
-            <w:r>
-              <w:t>…</w:t>
-            </w:r>
-            <w:r>
-              <w:rPr>
-                <w:rFonts w:hint="eastAsia"/>
-              </w:rPr>
-              <w:t>.</w:t>
-            </w:r>
-          </w:p>
-        </w:tc>
-      </w:tr>
-      <w:tr>
-        <w:tc>
-          <w:tcPr>
-            <w:tcW w:w="1129" w:type="dxa"/>
-          </w:tcPr>
-          <w:p>
-            <w:r>
-              <w:rPr>
-                <w:rFonts w:hint="eastAsia"/>
-              </w:rPr>
-              <w:t>CIIR028</w:t>
-            </w:r>
-          </w:p>
-        </w:tc>
-        <w:tc>
-          <w:tcPr>
-            <w:tcW w:w="7167" w:type="dxa"/>
-          </w:tcPr>
-          <w:p>
-            <w:r>
-              <w:rPr>
-                <w:rFonts w:hint="eastAsia"/>
-              </w:rPr>
-              <w:t>Receive to Chart AC</w:t>
-            </w:r>
-          </w:p>
-        </w:tc>
-      </w:tr>
-      <w:tr>
-        <w:tc>
-          <w:tcPr>
-            <w:tcW w:w="1129" w:type="dxa"/>
-          </w:tcPr>
-          <w:p/>
-        </w:tc>
-        <w:tc>
-          <w:tcPr>
-            <w:tcW w:w="7167" w:type="dxa"/>
-          </w:tcPr>
-          <w:p>
-            <w:r>
-              <w:rPr>
-                <w:rFonts w:hint="eastAsia"/>
-              </w:rPr>
-              <w:t xml:space="preserve">Receive send </w:t>
-            </w:r>
-            <w:r>
-              <w:t>AC</w:t>
-            </w:r>
-            <w:r>
-              <w:rPr>
-                <w:rFonts w:hint="eastAsia"/>
-              </w:rPr>
-              <w:t xml:space="preserve"> usage data to Chart</w:t>
-            </w:r>
-            <w:r>
-              <w:t xml:space="preserve"> AC</w:t>
-            </w:r>
-            <w:r>
-              <w:rPr>
-                <w:rFonts w:hint="eastAsia"/>
-              </w:rPr>
-              <w:t xml:space="preserve"> to plot.</w:t>
-            </w:r>
-          </w:p>
-          <w:p>
-            <w:r>
-              <w:t>Data include time usage , price of electricity</w:t>
-            </w:r>
-          </w:p>
-          <w:p>
-            <w:r>
-              <w:t xml:space="preserve">Command : </w:t>
-            </w:r>
-            <w:r>
-              <w:t xml:space="preserve">chartInfo </w:t>
-            </w:r>
-            <w:r>
-              <w:rPr>
-                <w:rFonts w:hint="eastAsia"/>
-              </w:rPr>
-              <w:t>[device number] [device id 1] [hour 1]</w:t>
-            </w:r>
-            <w:r>
-              <w:t>…</w:t>
-            </w:r>
-            <w:r>
-              <w:rPr>
-                <w:rFonts w:hint="eastAsia"/>
-              </w:rPr>
-              <w:t>.</w:t>
-            </w:r>
-          </w:p>
-        </w:tc>
-      </w:tr>
-      <w:tr>
-        <w:tc>
-          <w:tcPr>
-            <w:tcW w:w="1129" w:type="dxa"/>
-          </w:tcPr>
-          <w:p>
-            <w:r>
-              <w:rPr>
-                <w:rFonts w:hint="eastAsia"/>
-              </w:rPr>
-              <w:t>CIIR029</w:t>
-            </w:r>
-          </w:p>
-        </w:tc>
-        <w:tc>
-          <w:tcPr>
-            <w:tcW w:w="7167" w:type="dxa"/>
-          </w:tcPr>
-          <w:p>
-            <w:r>
-              <w:rPr>
-                <w:rFonts w:hint="eastAsia"/>
-              </w:rPr>
-              <w:t>T.P.E.I to Send</w:t>
-            </w:r>
-          </w:p>
-        </w:tc>
-      </w:tr>
-      <w:tr>
-        <w:tc>
-          <w:tcPr>
-            <w:tcW w:w="1129" w:type="dxa"/>
-          </w:tcPr>
-          <w:p/>
-        </w:tc>
-        <w:tc>
-          <w:tcPr>
-            <w:tcW w:w="7167" w:type="dxa"/>
-          </w:tcPr>
-          <w:p>
-            <w:r>
-              <w:rPr>
-                <w:rFonts w:hint="eastAsia"/>
-              </w:rPr>
-              <w:t>Time, Proximity, Energy Saver, Ideal Temperature make command to Send to tell user</w:t>
-            </w:r>
-            <w:r>
-              <w:t>’s setting.</w:t>
-            </w:r>
-          </w:p>
-          <w:p>
-            <w:r>
-              <w:t xml:space="preserve">Time command : </w:t>
-            </w:r>
-            <w:r>
-              <w:rPr>
-                <w:rFonts w:hint="eastAsia"/>
-              </w:rPr>
-              <w:t>timeSetting [MC ID] [Device type] [Device ID] [day] [start]</w:t>
-            </w:r>
-            <w:r>
-              <w:rPr>
-                <w:rFonts w:hint="eastAsia"/>
-              </w:rPr>
-              <w:t xml:space="preserve"> [day</w:t>
-            </w:r>
-            <w:bookmarkStart w:id="0" w:name="_GoBack"/>
-            <w:bookmarkEnd w:id="0"/>
-            <w:r>
-              <w:rPr>
-                <w:rFonts w:hint="eastAsia"/>
-              </w:rPr>
-              <w:t>]</w:t>
-            </w:r>
-            <w:r>
-              <w:rPr>
-                <w:rFonts w:hint="eastAsia"/>
-              </w:rPr>
-              <w:t xml:space="preserve"> [end]</w:t>
-            </w:r>
-          </w:p>
-          <w:p>
-            <w:r>
-              <w:t>Proximity command : /proximitySet [applianceID] [distance]</w:t>
-            </w:r>
-          </w:p>
-          <w:p>
-            <w:r>
-              <w:t>Energy Sa</w:t>
-            </w:r>
-            <w:r>
-              <w:t>ve</w:t>
-            </w:r>
-            <w:r>
-              <w:t xml:space="preserve">r command  : </w:t>
-            </w:r>
-            <w:r>
-              <w:rPr>
-                <w:rFonts w:hint="eastAsia"/>
-              </w:rPr>
-              <w:t>energySaver [MC ID] [Device type] [Device ID] [duration]</w:t>
-            </w:r>
-          </w:p>
-          <w:p>
-            <w:r>
-              <w:lastRenderedPageBreak/>
-              <w:t xml:space="preserve">Ideal Temperature commands : </w:t>
-            </w:r>
-            <w:r>
-              <w:rPr>
-                <w:rFonts w:hint="eastAsia"/>
-              </w:rPr>
-              <w:t>idealTemperature [MC ID] [Device type] [Device ID] [temperture]</w:t>
-            </w:r>
-          </w:p>
-        </w:tc>
-      </w:tr>
-      <w:tr>
-        <w:tc>
-          <w:tcPr>
-            <w:tcW w:w="1129" w:type="dxa"/>
-          </w:tcPr>
-          <w:p>
-            <w:r>
-              <w:rPr>
-                <w:rFonts w:hint="eastAsia"/>
-              </w:rPr>
-              <w:lastRenderedPageBreak/>
-              <w:t>CIIR030</w:t>
-            </w:r>
-          </w:p>
-        </w:tc>
-        <w:tc>
-          <w:tcPr>
-            <w:tcW w:w="7167" w:type="dxa"/>
-          </w:tcPr>
-          <w:p>
-            <w:r>
-              <w:rPr>
-                <w:rFonts w:hint="eastAsia"/>
-              </w:rPr>
-              <w:t>Receive to T.P.E.I</w:t>
-            </w:r>
-          </w:p>
-        </w:tc>
-      </w:tr>
-      <w:tr>
-        <w:tc>
-          <w:tcPr>
-            <w:tcW w:w="1129" w:type="dxa"/>
-          </w:tcPr>
-          <w:p/>
-        </w:tc>
-        <w:tc>
-          <w:tcPr>
-            <w:tcW w:w="7167" w:type="dxa"/>
-          </w:tcPr>
-          <w:p>
-            <w:r>
-              <w:rPr>
-                <w:rFonts w:hint="eastAsia"/>
-              </w:rPr>
-              <w:t>Receive</w:t>
-            </w:r>
-            <w:r>
-              <w:t xml:space="preserve"> notify the Time, Proximity, Energy Saver, ideal Temperature when main controller </w:t>
-            </w:r>
-            <w:r>
-              <w:t>have done the mission.</w:t>
-            </w:r>
-          </w:p>
-          <w:p>
-            <w:r>
-              <w:t xml:space="preserve">Notification message : </w:t>
-            </w:r>
-            <w:r>
-              <w:rPr>
-                <w:rFonts w:hint="eastAsia"/>
-              </w:rPr>
-              <w:t>notification [MC ID] [Device type] [Device ID] [cmd]</w:t>
-            </w:r>
-          </w:p>
-          <w:p/>
-          <w:p>
-            <w:r>
-              <w:t>C</w:t>
-            </w:r>
-            <w:r>
-              <w:rPr>
-                <w:rFonts w:hint="eastAsia"/>
-              </w:rPr>
-              <w:t xml:space="preserve">md </w:t>
-            </w:r>
-            <w:r>
-              <w:rPr>
-                <w:rFonts w:hint="eastAsia"/>
-              </w:rPr>
-              <w:t xml:space="preserve">type: </w:t>
-            </w:r>
-          </w:p>
-          <w:p>
-            <w:r>
-              <w:rPr>
-                <w:rFonts w:hint="eastAsia"/>
-              </w:rPr>
-              <w:t xml:space="preserve">light: </w:t>
-            </w:r>
-          </w:p>
-          <w:p>
-            <w:r>
-              <w:rPr>
-                <w:rFonts w:hint="eastAsia"/>
-              </w:rPr>
-              <w:t>[on/off]</w:t>
-            </w:r>
-          </w:p>
-          <w:p>
-            <w:r>
-              <w:rPr>
-                <w:rFonts w:hint="eastAsia"/>
-              </w:rPr>
-              <w:t>AC:</w:t>
-            </w:r>
-          </w:p>
-          <w:p>
-            <w:r>
-              <w:rPr>
-                <w:rFonts w:hint="eastAsia"/>
-              </w:rPr>
-              <w:t>[on/off]</w:t>
-            </w:r>
-          </w:p>
-          <w:p>
-            <w:r>
-              <w:rPr>
-                <w:rFonts w:hint="eastAsia"/>
-              </w:rPr>
-              <w:t>other:</w:t>
-            </w:r>
-          </w:p>
-          <w:p>
-            <w:r>
-              <w:rPr>
-                <w:rFonts w:hint="eastAsia"/>
-              </w:rPr>
-              <w:t>[on/off]</w:t>
-            </w:r>
-          </w:p>
-        </w:tc>
-      </w:tr>
-      <w:tr>
-        <w:tc>
-          <w:tcPr>
-            <w:tcW w:w="1129" w:type="dxa"/>
-          </w:tcPr>
-          <w:p>
-            <w:r>
-              <w:rPr>
-                <w:rFonts w:hint="eastAsia"/>
-              </w:rPr>
-              <w:t>CIIR031</w:t>
-            </w:r>
-          </w:p>
-        </w:tc>
-        <w:tc>
-          <w:tcPr>
-            <w:tcW w:w="7167" w:type="dxa"/>
-          </w:tcPr>
-          <w:p>
-            <w:r>
-              <w:rPr>
-                <w:rFonts w:hint="eastAsia"/>
-              </w:rPr>
-              <w:t>Profile to Send</w:t>
-            </w:r>
-          </w:p>
-        </w:tc>
-      </w:tr>
-      <w:tr>
-        <w:tc>
-          <w:tcPr>
-            <w:tcW w:w="1129" w:type="dxa"/>
-          </w:tcPr>
-          <w:p/>
-        </w:tc>
-        <w:tc>
-          <w:tcPr>
-            <w:tcW w:w="7167" w:type="dxa"/>
-          </w:tcPr>
-          <w:p>
-            <w:r>
-              <w:rPr>
-                <w:rFonts w:hint="eastAsia"/>
-              </w:rPr>
-              <w:t>Profile will send message to send when user changes his password.</w:t>
-            </w:r>
-          </w:p>
-          <w:p>
-            <w:r>
-              <w:t xml:space="preserve">Command : </w:t>
-            </w:r>
-            <w:r>
-              <w:rPr>
-                <w:rFonts w:hint="eastAsia"/>
-              </w:rPr>
-              <w:t>changePassword [current password] [new password]</w:t>
+            <w:proofErr w:type="spellStart"/>
+            <w:r>
+              <w:rPr>
+                <w:rFonts w:hint="eastAsia"/>
+              </w:rPr>
+              <w:t>changePassword</w:t>
+            </w:r>
+            <w:proofErr w:type="spellEnd"/>
+            <w:r>
+              <w:rPr>
+                <w:rFonts w:hint="eastAsia"/>
+              </w:rPr>
+              <w:t xml:space="preserve"> [current password] [new password]</w:t>
             </w:r>
           </w:p>
         </w:tc>
@@ -3259,11 +3635,19 @@
               </w:rPr>
               <w:t xml:space="preserve">ommand: </w:t>
             </w:r>
-            <w:r>
-              <w:rPr>
-                <w:rFonts w:hint="eastAsia"/>
-              </w:rPr>
-              <w:t>sendWifi [network name] [password]</w:t>
+            <w:proofErr w:type="spellStart"/>
+            <w:r>
+              <w:rPr>
+                <w:rFonts w:hint="eastAsia"/>
+              </w:rPr>
+              <w:t>sendWifi</w:t>
+            </w:r>
+            <w:proofErr w:type="spellEnd"/>
+            <w:r>
+              <w:rPr>
+                <w:rFonts w:hint="eastAsia"/>
+              </w:rPr>
+              <w:t xml:space="preserve"> [network name] [password]</w:t>
             </w:r>
           </w:p>
         </w:tc>
@@ -3298,8 +3682,16 @@
         <w:rPr>
           <w:rFonts w:cs="Calibri"/>
         </w:rPr>
-        <w:t>Interface Requirement</w:t>
+        <w:t xml:space="preserve">Interface </w:t>
       </w:r>
+      <w:proofErr w:type="gramStart"/>
+      <w:r>
+        <w:rPr>
+          <w:rFonts w:cs="Calibri"/>
+        </w:rPr>
+        <w:t>Requirement</w:t>
+      </w:r>
+      <w:proofErr w:type="gramEnd"/>
     </w:p>
     <w:tbl>
       <w:tblPr>
@@ -3454,17 +3846,7 @@
                 <w:kern w:val="0"/>
                 <w:szCs w:val="24"/>
               </w:rPr>
-              <w:t xml:space="preserve">User do all activities through main activity page which will be </w:t>
-            </w:r>
-            <w:r>
-              <w:rPr>
-                <w:rFonts w:ascii="Calibri" w:eastAsia="新細明體" w:hAnsi="Calibri" w:cs="新細明體"/>
-                <w:color w:val="000000"/>
-                <w:kern w:val="0"/>
-                <w:szCs w:val="24"/>
-              </w:rPr>
-              <w:lastRenderedPageBreak/>
-              <w:t>continuing changed when user click a button or some.</w:t>
+              <w:t>User do all activities through main activity page which will be continuing changed when user click a button or some.</w:t>
             </w:r>
           </w:p>
         </w:tc>
@@ -3502,7 +3884,6 @@
                 <w:kern w:val="0"/>
                 <w:szCs w:val="24"/>
               </w:rPr>
-              <w:lastRenderedPageBreak/>
               <w:t>CE</w:t>
             </w:r>
             <w:r>
@@ -3617,6 +3998,7 @@
                 <w:szCs w:val="24"/>
               </w:rPr>
             </w:pPr>
+            <w:proofErr w:type="gramStart"/>
             <w:r>
               <w:rPr>
                 <w:rFonts w:ascii="Calibri" w:eastAsia="新細明體" w:hAnsi="Calibri" w:cs="新細明體"/>
@@ -3624,7 +4006,17 @@
                 <w:kern w:val="0"/>
                 <w:szCs w:val="24"/>
               </w:rPr>
-              <w:t xml:space="preserve">Notification do all </w:t>
+              <w:t>Notification do</w:t>
+            </w:r>
+            <w:proofErr w:type="gramEnd"/>
+            <w:r>
+              <w:rPr>
+                <w:rFonts w:ascii="Calibri" w:eastAsia="新細明體" w:hAnsi="Calibri" w:cs="新細明體"/>
+                <w:color w:val="000000"/>
+                <w:kern w:val="0"/>
+                <w:szCs w:val="24"/>
+              </w:rPr>
+              <w:t xml:space="preserve"> all </w:t>
             </w:r>
             <w:r>
               <w:rPr>
@@ -4477,7 +4869,7 @@
   <a:extraClrSchemeLst/>
   <a:extLst>
     <a:ext uri="{05A4C25C-085E-4340-85A3-A5531E510DB2}">
-      <thm15:themeFamily xmlns:thm15="http://schemas.microsoft.com/office/thememl/2012/main" xmlns="" name="Office Theme" id="{62F939B6-93AF-4DB8-9C6B-D6C7DFDC589F}" vid="{4A3C46E8-61CC-4603-A589-7422A47A8E4A}"/>
+      <thm15:themeFamily xmlns="" xmlns:thm15="http://schemas.microsoft.com/office/thememl/2012/main" name="Office Theme" id="{62F939B6-93AF-4DB8-9C6B-D6C7DFDC589F}" vid="{4A3C46E8-61CC-4603-A589-7422A47A8E4A}"/>
     </a:ext>
   </a:extLst>
 </a:theme>

</xml_diff>

<commit_message>
Air Conditioner Button ok
</commit_message>
<xml_diff>
--- a/diagrams and requirements/CellPhone internal interface requirment0520.docx
+++ b/diagrams and requirements/CellPhone internal interface requirment0520.docx
@@ -1229,58 +1229,180 @@
               <w:t xml:space="preserve">Command  : </w:t>
             </w:r>
             <w:r>
-              <w:t>/</w:t>
-            </w:r>
-            <w:proofErr w:type="spellStart"/>
-            <w:r>
+              <w:t>/C</w:t>
+            </w:r>
+            <w:r>
+              <w:rPr>
+                <w:rFonts w:hint="eastAsia"/>
+              </w:rPr>
+              <w:t xml:space="preserve">ontrolAppliance [MC ID] [Device type] [Device ID] </w:t>
+            </w:r>
+            <w:r>
+              <w:t>[on/off]</w:t>
+            </w:r>
+          </w:p>
+        </w:tc>
+      </w:tr>
+      <w:tr>
+        <w:tc>
+          <w:tcPr>
+            <w:tcW w:w="1129" w:type="dxa"/>
+          </w:tcPr>
+          <w:p>
+            <w:r>
+              <w:rPr>
+                <w:rFonts w:hint="eastAsia"/>
+              </w:rPr>
+              <w:t>CIIR021</w:t>
+            </w:r>
+          </w:p>
+        </w:tc>
+        <w:tc>
+          <w:tcPr>
+            <w:tcW w:w="7167" w:type="dxa"/>
+          </w:tcPr>
+          <w:p>
+            <w:r>
+              <w:rPr>
+                <w:rFonts w:hint="eastAsia"/>
+              </w:rPr>
+              <w:t>Appliance</w:t>
+            </w:r>
+            <w:r>
+              <w:t xml:space="preserve"> to Send</w:t>
+            </w:r>
+            <w:r>
+              <w:rPr>
+                <w:rFonts w:hint="eastAsia"/>
+              </w:rPr>
+              <w:t xml:space="preserve"> </w:t>
+            </w:r>
+          </w:p>
+        </w:tc>
+      </w:tr>
+      <w:tr>
+        <w:tc>
+          <w:tcPr>
+            <w:tcW w:w="1129" w:type="dxa"/>
+          </w:tcPr>
+          <w:p/>
+        </w:tc>
+        <w:tc>
+          <w:tcPr>
+            <w:tcW w:w="7167" w:type="dxa"/>
+          </w:tcPr>
+          <w:p>
+            <w:r>
+              <w:t>Appliance</w:t>
+            </w:r>
+            <w:r>
+              <w:rPr>
+                <w:rFonts w:hint="eastAsia"/>
+              </w:rPr>
+              <w:t xml:space="preserve"> will make a appliance on/off command to Send</w:t>
+            </w:r>
+          </w:p>
+          <w:p>
+            <w:pPr>
+              <w:rPr>
+                <w:rFonts w:hint="eastAsia"/>
+              </w:rPr>
+            </w:pPr>
+            <w:r>
+              <w:t>Command</w:t>
+            </w:r>
+            <w:r>
+              <w:t xml:space="preserve">: </w:t>
+            </w:r>
+            <w:r>
+              <w:t>./</w:t>
+            </w:r>
+            <w:r>
+              <w:rPr>
+                <w:rFonts w:hint="eastAsia"/>
+              </w:rPr>
               <w:t>C</w:t>
             </w:r>
             <w:r>
               <w:rPr>
                 <w:rFonts w:hint="eastAsia"/>
               </w:rPr>
-              <w:t>ontrolAppliance</w:t>
-            </w:r>
-            <w:proofErr w:type="spellEnd"/>
-            <w:r>
-              <w:rPr>
-                <w:rFonts w:hint="eastAsia"/>
-              </w:rPr>
-              <w:t xml:space="preserve"> [MC ID] [Device type] [Device ID] </w:t>
-            </w:r>
-            <w:r>
+              <w:t>ontrolAppliance [MC ID] [Device type] [Device ID] [cmd]</w:t>
+            </w:r>
+            <w:r>
+              <w:rPr>
+                <w:rFonts w:hint="eastAsia"/>
+              </w:rPr>
+              <w:t xml:space="preserve"> [cm2]</w:t>
+            </w:r>
+          </w:p>
+          <w:p/>
+          <w:p>
+            <w:r>
+              <w:t>C</w:t>
+            </w:r>
+            <w:r>
+              <w:rPr>
+                <w:rFonts w:hint="eastAsia"/>
+              </w:rPr>
+              <w:t xml:space="preserve">md type: </w:t>
+            </w:r>
+          </w:p>
+          <w:p>
+            <w:r>
+              <w:rPr>
+                <w:rFonts w:hint="eastAsia"/>
+              </w:rPr>
+              <w:t xml:space="preserve">light: </w:t>
+            </w:r>
+          </w:p>
+          <w:p>
+            <w:pPr>
+              <w:rPr>
+                <w:rFonts w:hint="eastAsia"/>
+              </w:rPr>
+            </w:pPr>
+            <w:r>
+              <w:rPr>
+                <w:rFonts w:hint="eastAsia"/>
+              </w:rPr>
               <w:t>[on/off]</w:t>
             </w:r>
           </w:p>
-        </w:tc>
-      </w:tr>
-      <w:tr>
-        <w:tc>
-          <w:tcPr>
-            <w:tcW w:w="1129" w:type="dxa"/>
-          </w:tcPr>
-          <w:p>
-            <w:r>
-              <w:rPr>
-                <w:rFonts w:hint="eastAsia"/>
-              </w:rPr>
-              <w:t>CIIR021</w:t>
-            </w:r>
-          </w:p>
-        </w:tc>
-        <w:tc>
-          <w:tcPr>
-            <w:tcW w:w="7167" w:type="dxa"/>
-          </w:tcPr>
-          <w:p>
-            <w:r>
-              <w:rPr>
-                <w:rFonts w:hint="eastAsia"/>
-              </w:rPr>
-              <w:t>Appliance</w:t>
-            </w:r>
-            <w:r>
-              <w:t xml:space="preserve"> to Send</w:t>
+          <w:p/>
+          <w:p>
+            <w:pPr>
+              <w:rPr>
+                <w:rFonts w:hint="eastAsia"/>
+              </w:rPr>
+            </w:pPr>
+            <w:r>
+              <w:rPr>
+                <w:rFonts w:hint="eastAsia"/>
+              </w:rPr>
+              <w:t>TV: [on/off/vup/vdown/cup/cdown/0-9/return]</w:t>
+            </w:r>
+          </w:p>
+          <w:p/>
+          <w:p>
+            <w:r>
+              <w:rPr>
+                <w:rFonts w:hint="eastAsia"/>
+              </w:rPr>
+              <w:t>AC:</w:t>
+            </w:r>
+          </w:p>
+          <w:p>
+            <w:pPr>
+              <w:rPr>
+                <w:rFonts w:hint="eastAsia"/>
+              </w:rPr>
+            </w:pPr>
+            <w:r>
+              <w:rPr>
+                <w:rFonts w:hint="eastAsia"/>
+              </w:rPr>
+              <w:t>[on/off/</w:t>
             </w:r>
             <w:r>
               <w:rPr>
@@ -1288,121 +1410,38 @@
               </w:rPr>
               <w:t xml:space="preserve"> </w:t>
             </w:r>
-          </w:p>
-        </w:tc>
-      </w:tr>
-      <w:tr>
-        <w:tc>
-          <w:tcPr>
-            <w:tcW w:w="1129" w:type="dxa"/>
-          </w:tcPr>
-          <w:p/>
-        </w:tc>
-        <w:tc>
-          <w:tcPr>
-            <w:tcW w:w="7167" w:type="dxa"/>
-          </w:tcPr>
-          <w:p>
-            <w:r>
-              <w:t>Appliance</w:t>
-            </w:r>
-            <w:r>
-              <w:rPr>
-                <w:rFonts w:hint="eastAsia"/>
-              </w:rPr>
-              <w:t xml:space="preserve"> will make </w:t>
-            </w:r>
-            <w:proofErr w:type="spellStart"/>
-            <w:r>
-              <w:rPr>
-                <w:rFonts w:hint="eastAsia"/>
-              </w:rPr>
+            <w:r>
+              <w:rPr>
+                <w:rFonts w:hint="eastAsia"/>
+              </w:rPr>
+              <w:t>strength</w:t>
+            </w:r>
+            <w:r>
+              <w:t>/direction/</w:t>
+            </w:r>
+            <w:r>
+              <w:rPr>
+                <w:rFonts w:hint="eastAsia"/>
+              </w:rPr>
+              <w:t>temp</w:t>
+            </w:r>
+            <w:r>
+              <w:t>e</w:t>
+            </w:r>
+            <w:r>
+              <w:rPr>
+                <w:rFonts w:hint="eastAsia"/>
+              </w:rPr>
+              <w:t>r</w:t>
+            </w:r>
+            <w:r>
               <w:t>a</w:t>
             </w:r>
-            <w:proofErr w:type="spellEnd"/>
-            <w:r>
-              <w:rPr>
-                <w:rFonts w:hint="eastAsia"/>
-              </w:rPr>
-              <w:t xml:space="preserve"> appliance on/off command to Send</w:t>
-            </w:r>
-          </w:p>
-          <w:p>
-            <w:r>
-              <w:t>Command</w:t>
-            </w:r>
-            <w:r>
-              <w:t xml:space="preserve">: </w:t>
-            </w:r>
-            <w:r>
-              <w:t>./</w:t>
-            </w:r>
-            <w:proofErr w:type="spellStart"/>
-            <w:r>
-              <w:rPr>
-                <w:rFonts w:hint="eastAsia"/>
-              </w:rPr>
-              <w:t>C</w:t>
-            </w:r>
-            <w:r>
-              <w:rPr>
-                <w:rFonts w:hint="eastAsia"/>
-              </w:rPr>
-              <w:t>ontrolAppliance</w:t>
-            </w:r>
-            <w:proofErr w:type="spellEnd"/>
-            <w:r>
-              <w:rPr>
-                <w:rFonts w:hint="eastAsia"/>
-              </w:rPr>
-              <w:t xml:space="preserve"> [MC ID] [Device type] [Device ID] [</w:t>
-            </w:r>
-            <w:proofErr w:type="spellStart"/>
-            <w:r>
-              <w:rPr>
-                <w:rFonts w:hint="eastAsia"/>
-              </w:rPr>
-              <w:t>cmd</w:t>
-            </w:r>
-            <w:proofErr w:type="spellEnd"/>
-            <w:r>
-              <w:rPr>
-                <w:rFonts w:hint="eastAsia"/>
-              </w:rPr>
-              <w:t>]</w:t>
-            </w:r>
-            <w:r>
-              <w:rPr>
-                <w:rFonts w:hint="eastAsia"/>
-              </w:rPr>
-              <w:t xml:space="preserve"> [cm2]</w:t>
-            </w:r>
-          </w:p>
-          <w:p>
-            <w:proofErr w:type="spellStart"/>
-            <w:r>
-              <w:t>C</w:t>
-            </w:r>
-            <w:r>
-              <w:rPr>
-                <w:rFonts w:hint="eastAsia"/>
-              </w:rPr>
-              <w:t>md</w:t>
-            </w:r>
-            <w:proofErr w:type="spellEnd"/>
-            <w:r>
-              <w:rPr>
-                <w:rFonts w:hint="eastAsia"/>
-              </w:rPr>
-              <w:t xml:space="preserve"> type: </w:t>
-            </w:r>
-          </w:p>
-          <w:p>
-            <w:r>
-              <w:rPr>
-                <w:rFonts w:hint="eastAsia"/>
-              </w:rPr>
-              <w:t xml:space="preserve">light: </w:t>
+            <w:r>
+              <w:rPr>
+                <w:rFonts w:hint="eastAsia"/>
+              </w:rPr>
+              <w:t>ture]</w:t>
             </w:r>
           </w:p>
           <w:p>
@@ -1415,10 +1454,39 @@
               <w:rPr>
                 <w:rFonts w:hint="eastAsia"/>
               </w:rPr>
-              <w:t>[on/off]</w:t>
-            </w:r>
-          </w:p>
-          <w:p/>
+              <w:t xml:space="preserve">cmd = </w:t>
+            </w:r>
+            <w:r>
+              <w:rPr>
+                <w:rFonts w:hint="eastAsia"/>
+              </w:rPr>
+              <w:t>s</w:t>
+            </w:r>
+            <w:r>
+              <w:rPr>
+                <w:rFonts w:hint="eastAsia"/>
+              </w:rPr>
+              <w:t>trength</w:t>
+            </w:r>
+            <w:r>
+              <w:rPr>
+                <w:rFonts w:hint="eastAsia"/>
+              </w:rPr>
+              <w:t>, cmd2 = [</w:t>
+            </w:r>
+            <w:r>
+              <w:rPr>
+                <w:rFonts w:hint="eastAsia"/>
+              </w:rPr>
+              <w:t>auto/weak/normal/</w:t>
+            </w:r>
+            <w:r>
+              <w:rPr>
+                <w:rFonts w:hint="eastAsia"/>
+              </w:rPr>
+              <w:t>strong]</w:t>
+            </w:r>
+          </w:p>
           <w:p>
             <w:pPr>
               <w:rPr>
@@ -1429,58 +1497,28 @@
               <w:rPr>
                 <w:rFonts w:hint="eastAsia"/>
               </w:rPr>
-              <w:t>TV: [on/off/</w:t>
-            </w:r>
-            <w:proofErr w:type="spellStart"/>
-            <w:r>
-              <w:rPr>
-                <w:rFonts w:hint="eastAsia"/>
-              </w:rPr>
-              <w:t>vup</w:t>
-            </w:r>
-            <w:proofErr w:type="spellEnd"/>
-            <w:r>
-              <w:rPr>
-                <w:rFonts w:hint="eastAsia"/>
-              </w:rPr>
-              <w:t>/</w:t>
-            </w:r>
-            <w:proofErr w:type="spellStart"/>
-            <w:r>
-              <w:rPr>
-                <w:rFonts w:hint="eastAsia"/>
-              </w:rPr>
-              <w:t>vdown</w:t>
-            </w:r>
-            <w:proofErr w:type="spellEnd"/>
-            <w:r>
-              <w:rPr>
-                <w:rFonts w:hint="eastAsia"/>
-              </w:rPr>
-              <w:t>/cup/</w:t>
-            </w:r>
-            <w:proofErr w:type="spellStart"/>
-            <w:r>
-              <w:rPr>
-                <w:rFonts w:hint="eastAsia"/>
-              </w:rPr>
-              <w:t>cdown</w:t>
-            </w:r>
-            <w:proofErr w:type="spellEnd"/>
-            <w:r>
-              <w:rPr>
-                <w:rFonts w:hint="eastAsia"/>
-              </w:rPr>
-              <w:t>/0-9/return]</w:t>
-            </w:r>
-          </w:p>
-          <w:p/>
-          <w:p>
-            <w:r>
-              <w:rPr>
-                <w:rFonts w:hint="eastAsia"/>
-              </w:rPr>
-              <w:t>AC:</w:t>
+              <w:t xml:space="preserve">cmd = </w:t>
+            </w:r>
+            <w:r>
+              <w:t>direction</w:t>
+            </w:r>
+            <w:r>
+              <w:rPr>
+                <w:rFonts w:hint="eastAsia"/>
+              </w:rPr>
+              <w:t>, cmd2 = [auto,</w:t>
+            </w:r>
+            <w:r>
+              <w:rPr>
+                <w:rFonts w:hint="eastAsia"/>
+              </w:rPr>
+              <w:t>0,45</w:t>
+            </w:r>
+            <w:r>
+              <w:rPr>
+                <w:rFonts w:hint="eastAsia"/>
+              </w:rPr>
+              <w:t>,strong]</w:t>
             </w:r>
           </w:p>
           <w:p>
@@ -1493,22 +1531,7 @@
               <w:rPr>
                 <w:rFonts w:hint="eastAsia"/>
               </w:rPr>
-              <w:t>[on/off/</w:t>
-            </w:r>
-            <w:r>
-              <w:rPr>
-                <w:rFonts w:hint="eastAsia"/>
-              </w:rPr>
-              <w:t xml:space="preserve"> </w:t>
-            </w:r>
-            <w:r>
-              <w:rPr>
-                <w:rFonts w:hint="eastAsia"/>
-              </w:rPr>
-              <w:t>strength</w:t>
-            </w:r>
-            <w:r>
-              <w:t>/direction/</w:t>
+              <w:t xml:space="preserve">cmd = </w:t>
             </w:r>
             <w:r>
               <w:rPr>
@@ -1532,113 +1555,17 @@
               <w:rPr>
                 <w:rFonts w:hint="eastAsia"/>
               </w:rPr>
-              <w:t>ture]</w:t>
-            </w:r>
-          </w:p>
-          <w:p>
-            <w:pPr>
-              <w:rPr>
-                <w:rFonts w:hint="eastAsia"/>
-              </w:rPr>
-            </w:pPr>
-            <w:proofErr w:type="spellStart"/>
-            <w:r>
-              <w:rPr>
-                <w:rFonts w:hint="eastAsia"/>
-              </w:rPr>
-              <w:t>cmd</w:t>
-            </w:r>
-            <w:proofErr w:type="spellEnd"/>
-            <w:r>
-              <w:rPr>
-                <w:rFonts w:hint="eastAsia"/>
-              </w:rPr>
-              <w:t xml:space="preserve"> = </w:t>
-            </w:r>
-            <w:r>
-              <w:rPr>
-                <w:rFonts w:hint="eastAsia"/>
-              </w:rPr>
-              <w:t>s</w:t>
-            </w:r>
-            <w:r>
-              <w:rPr>
-                <w:rFonts w:hint="eastAsia"/>
-              </w:rPr>
-              <w:t>trength</w:t>
-            </w:r>
-            <w:r>
-              <w:rPr>
-                <w:rFonts w:hint="eastAsia"/>
-              </w:rPr>
-              <w:t>, cmd2 = [</w:t>
-            </w:r>
-            <w:proofErr w:type="spellStart"/>
-            <w:r>
-              <w:rPr>
-                <w:rFonts w:hint="eastAsia"/>
-              </w:rPr>
-              <w:t>auto,weak,normal,strong</w:t>
-            </w:r>
-            <w:proofErr w:type="spellEnd"/>
-            <w:r>
-              <w:rPr>
-                <w:rFonts w:hint="eastAsia"/>
-              </w:rPr>
-              <w:t>]</w:t>
-            </w:r>
-          </w:p>
-          <w:p>
-            <w:pPr>
-              <w:rPr>
-                <w:rFonts w:hint="eastAsia"/>
-              </w:rPr>
-            </w:pPr>
-            <w:proofErr w:type="spellStart"/>
-            <w:r>
-              <w:rPr>
-                <w:rFonts w:hint="eastAsia"/>
-              </w:rPr>
-              <w:t>cmd</w:t>
-            </w:r>
-            <w:proofErr w:type="spellEnd"/>
-            <w:r>
-              <w:rPr>
-                <w:rFonts w:hint="eastAsia"/>
-              </w:rPr>
-              <w:t xml:space="preserve"> = </w:t>
-            </w:r>
-            <w:r>
-              <w:t>direction</w:t>
-            </w:r>
-            <w:r>
-              <w:rPr>
-                <w:rFonts w:hint="eastAsia"/>
-              </w:rPr>
-              <w:t>, cmd2 = [auto,</w:t>
-            </w:r>
-            <w:r>
-              <w:rPr>
-                <w:rFonts w:hint="eastAsia"/>
-              </w:rPr>
-              <w:t>0,45,90</w:t>
-            </w:r>
-            <w:r>
-              <w:rPr>
-                <w:rFonts w:hint="eastAsia"/>
-              </w:rPr>
-              <w:t>]</w:t>
+              <w:t>ture</w:t>
+            </w:r>
+            <w:r>
+              <w:rPr>
+                <w:rFonts w:hint="eastAsia"/>
+              </w:rPr>
+              <w:t>, cmd2 = number</w:t>
             </w:r>
             <w:bookmarkStart w:id="0" w:name="_GoBack"/>
             <w:bookmarkEnd w:id="0"/>
           </w:p>
-          <w:p>
-            <w:pPr>
-              <w:rPr>
-                <w:rFonts w:hint="eastAsia"/>
-              </w:rPr>
-            </w:pPr>
-          </w:p>
           <w:p/>
           <w:p>
             <w:r>
@@ -1702,7 +1629,14 @@
               <w:rPr>
                 <w:rFonts w:hint="eastAsia"/>
               </w:rPr>
-              <w:t>Ideal temperature display itself when user wants to set air conditioner ideal temperature.</w:t>
+              <w:t xml:space="preserve">Ideal temperature display itself when user wants to set air conditioner </w:t>
+            </w:r>
+            <w:r>
+              <w:rPr>
+                <w:rFonts w:hint="eastAsia"/>
+              </w:rPr>
+              <w:lastRenderedPageBreak/>
+              <w:t>ideal temperature.</w:t>
             </w:r>
           </w:p>
         </w:tc>
@@ -1840,7 +1774,6 @@
             <w:r>
               <w:t>/</w:t>
             </w:r>
-            <w:proofErr w:type="spellStart"/>
             <w:r>
               <w:rPr>
                 <w:rFonts w:hint="eastAsia"/>
@@ -1851,28 +1784,7 @@
               <w:rPr>
                 <w:rFonts w:hint="eastAsia"/>
               </w:rPr>
-              <w:t>ddAppliance</w:t>
-            </w:r>
-            <w:proofErr w:type="spellEnd"/>
-            <w:r>
-              <w:rPr>
-                <w:rFonts w:hint="eastAsia"/>
-              </w:rPr>
-              <w:t xml:space="preserve"> [MC ID] [Device type] [Arduino ID] [Device ID] [</w:t>
-            </w:r>
-            <w:proofErr w:type="spellStart"/>
-            <w:r>
-              <w:rPr>
-                <w:rFonts w:hint="eastAsia"/>
-              </w:rPr>
-              <w:t>cmd</w:t>
-            </w:r>
-            <w:proofErr w:type="spellEnd"/>
-            <w:r>
-              <w:rPr>
-                <w:rFonts w:hint="eastAsia"/>
-              </w:rPr>
-              <w:t>]</w:t>
+              <w:t>ddAppliance [MC ID] [Device type] [Arduino ID] [Device ID] [cmd]</w:t>
             </w:r>
             <w:r>
               <w:t xml:space="preserve"> [cmd2]</w:t>
@@ -1880,7 +1792,6 @@
           </w:p>
           <w:p/>
           <w:p>
-            <w:proofErr w:type="spellStart"/>
             <w:r>
               <w:t>C</w:t>
             </w:r>
@@ -1888,14 +1799,7 @@
               <w:rPr>
                 <w:rFonts w:hint="eastAsia"/>
               </w:rPr>
-              <w:t>md</w:t>
-            </w:r>
-            <w:proofErr w:type="spellEnd"/>
-            <w:r>
-              <w:rPr>
-                <w:rFonts w:hint="eastAsia"/>
-              </w:rPr>
-              <w:t xml:space="preserve"> type:</w:t>
+              <w:t>md type:</w:t>
             </w:r>
           </w:p>
           <w:p>
@@ -1974,7 +1878,6 @@
             <w:r>
               <w:t>/</w:t>
             </w:r>
-            <w:proofErr w:type="spellStart"/>
             <w:r>
               <w:rPr>
                 <w:rFonts w:hint="eastAsia"/>
@@ -1985,14 +1888,7 @@
               <w:rPr>
                 <w:rFonts w:hint="eastAsia"/>
               </w:rPr>
-              <w:t>ddMC</w:t>
-            </w:r>
-            <w:proofErr w:type="spellEnd"/>
-            <w:r>
-              <w:rPr>
-                <w:rFonts w:hint="eastAsia"/>
-              </w:rPr>
-              <w:t xml:space="preserve"> [MC ID] [email</w:t>
+              <w:t>ddMC [MC ID] [email</w:t>
             </w:r>
             <w:r>
               <w:rPr>
@@ -2143,21 +2039,13 @@
               <w:t xml:space="preserve"> send a message to Send to </w:t>
             </w:r>
             <w:r>
-              <w:t xml:space="preserve">tell </w:t>
-            </w:r>
-            <w:proofErr w:type="gramStart"/>
-            <w:r>
-              <w:t>h</w:t>
+              <w:t>tell h</w:t>
             </w:r>
             <w:r>
               <w:t>im</w:t>
             </w:r>
             <w:r>
-              <w:t xml:space="preserve"> :</w:t>
-            </w:r>
-            <w:proofErr w:type="gramEnd"/>
-            <w:r>
-              <w:t xml:space="preserve"> I want plot data!!!</w:t>
+              <w:t xml:space="preserve"> : I want plot data!!!</w:t>
             </w:r>
           </w:p>
           <w:p>
@@ -2241,79 +2129,402 @@
             </w:r>
           </w:p>
           <w:p>
-            <w:proofErr w:type="gramStart"/>
-            <w:r>
-              <w:t>Command :</w:t>
-            </w:r>
-            <w:proofErr w:type="gramEnd"/>
-            <w:r>
-              <w:t xml:space="preserve"> </w:t>
-            </w:r>
-            <w:r>
-              <w:t>/</w:t>
-            </w:r>
-            <w:proofErr w:type="spellStart"/>
+            <w:r>
+              <w:t xml:space="preserve">Command : </w:t>
+            </w:r>
+            <w:r>
+              <w:t>/C</w:t>
+            </w:r>
+            <w:r>
+              <w:t xml:space="preserve">hartInfo </w:t>
+            </w:r>
+            <w:r>
+              <w:rPr>
+                <w:rFonts w:hint="eastAsia"/>
+              </w:rPr>
+              <w:t>[device number] [devic</w:t>
+            </w:r>
+            <w:r>
+              <w:t>1</w:t>
+            </w:r>
+            <w:r>
+              <w:rPr>
+                <w:rFonts w:hint="eastAsia"/>
+              </w:rPr>
+              <w:t>e id 1] [hour 1]</w:t>
+            </w:r>
+            <w:r>
+              <w:t>…</w:t>
+            </w:r>
+            <w:r>
+              <w:rPr>
+                <w:rFonts w:hint="eastAsia"/>
+              </w:rPr>
+              <w:t>.</w:t>
+            </w:r>
+          </w:p>
+        </w:tc>
+      </w:tr>
+      <w:tr>
+        <w:tc>
+          <w:tcPr>
+            <w:tcW w:w="1129" w:type="dxa"/>
+          </w:tcPr>
+          <w:p>
+            <w:r>
+              <w:rPr>
+                <w:rFonts w:hint="eastAsia"/>
+              </w:rPr>
+              <w:t>CIIR028</w:t>
+            </w:r>
+          </w:p>
+        </w:tc>
+        <w:tc>
+          <w:tcPr>
+            <w:tcW w:w="7167" w:type="dxa"/>
+          </w:tcPr>
+          <w:p>
+            <w:r>
+              <w:rPr>
+                <w:rFonts w:hint="eastAsia"/>
+              </w:rPr>
+              <w:t>Receive to Chart AC</w:t>
+            </w:r>
+          </w:p>
+        </w:tc>
+      </w:tr>
+      <w:tr>
+        <w:tc>
+          <w:tcPr>
+            <w:tcW w:w="1129" w:type="dxa"/>
+          </w:tcPr>
+          <w:p/>
+        </w:tc>
+        <w:tc>
+          <w:tcPr>
+            <w:tcW w:w="7167" w:type="dxa"/>
+          </w:tcPr>
+          <w:p>
+            <w:r>
+              <w:rPr>
+                <w:rFonts w:hint="eastAsia"/>
+              </w:rPr>
+              <w:t xml:space="preserve">Receive send </w:t>
+            </w:r>
+            <w:r>
+              <w:t>AC</w:t>
+            </w:r>
+            <w:r>
+              <w:rPr>
+                <w:rFonts w:hint="eastAsia"/>
+              </w:rPr>
+              <w:t xml:space="preserve"> usage data to Chart</w:t>
+            </w:r>
+            <w:r>
+              <w:t xml:space="preserve"> AC</w:t>
+            </w:r>
+            <w:r>
+              <w:rPr>
+                <w:rFonts w:hint="eastAsia"/>
+              </w:rPr>
+              <w:t xml:space="preserve"> to plot.</w:t>
+            </w:r>
+          </w:p>
+          <w:p>
+            <w:r>
+              <w:t>Data include time usage , price of electricity</w:t>
+            </w:r>
+          </w:p>
+          <w:p>
+            <w:r>
+              <w:t xml:space="preserve">Command : </w:t>
+            </w:r>
+            <w:r>
+              <w:t xml:space="preserve">chartInfo </w:t>
+            </w:r>
+            <w:r>
+              <w:rPr>
+                <w:rFonts w:hint="eastAsia"/>
+              </w:rPr>
+              <w:t>[device number] [device id 1] [hour 1]</w:t>
+            </w:r>
+            <w:r>
+              <w:t>…</w:t>
+            </w:r>
+            <w:r>
+              <w:rPr>
+                <w:rFonts w:hint="eastAsia"/>
+              </w:rPr>
+              <w:t>.</w:t>
+            </w:r>
+          </w:p>
+        </w:tc>
+      </w:tr>
+      <w:tr>
+        <w:tc>
+          <w:tcPr>
+            <w:tcW w:w="1129" w:type="dxa"/>
+          </w:tcPr>
+          <w:p>
+            <w:r>
+              <w:rPr>
+                <w:rFonts w:hint="eastAsia"/>
+              </w:rPr>
+              <w:lastRenderedPageBreak/>
+              <w:t>CIIR029</w:t>
+            </w:r>
+          </w:p>
+        </w:tc>
+        <w:tc>
+          <w:tcPr>
+            <w:tcW w:w="7167" w:type="dxa"/>
+          </w:tcPr>
+          <w:p>
+            <w:r>
+              <w:rPr>
+                <w:rFonts w:hint="eastAsia"/>
+              </w:rPr>
+              <w:t>T.P.E.I to Send</w:t>
+            </w:r>
+          </w:p>
+        </w:tc>
+      </w:tr>
+      <w:tr>
+        <w:tc>
+          <w:tcPr>
+            <w:tcW w:w="1129" w:type="dxa"/>
+          </w:tcPr>
+          <w:p/>
+        </w:tc>
+        <w:tc>
+          <w:tcPr>
+            <w:tcW w:w="7167" w:type="dxa"/>
+          </w:tcPr>
+          <w:p>
+            <w:r>
+              <w:rPr>
+                <w:rFonts w:hint="eastAsia"/>
+              </w:rPr>
+              <w:t>Time, Proximity, Energy Saver, Ideal Temperature make command to Send to tell user</w:t>
+            </w:r>
+            <w:r>
+              <w:t>’s setting.</w:t>
+            </w:r>
+          </w:p>
+          <w:p>
+            <w:r>
+              <w:t xml:space="preserve">Time command : </w:t>
+            </w:r>
+            <w:r>
+              <w:rPr>
+                <w:rFonts w:hint="eastAsia"/>
+              </w:rPr>
+              <w:t>timeSetting [MC ID] [Device type] [Device ID] [day] [start]</w:t>
+            </w:r>
+            <w:r>
+              <w:rPr>
+                <w:rFonts w:hint="eastAsia"/>
+              </w:rPr>
+              <w:t xml:space="preserve"> [day]</w:t>
+            </w:r>
+            <w:r>
+              <w:rPr>
+                <w:rFonts w:hint="eastAsia"/>
+              </w:rPr>
+              <w:t xml:space="preserve"> [end]</w:t>
+            </w:r>
+          </w:p>
+          <w:p>
+            <w:r>
+              <w:t>Proximity command : /proximitySet [applianceID] [distance]</w:t>
+            </w:r>
+          </w:p>
+          <w:p>
+            <w:r>
+              <w:t>Energy Sa</w:t>
+            </w:r>
+            <w:r>
+              <w:t>ve</w:t>
+            </w:r>
+            <w:r>
+              <w:t xml:space="preserve">r command  : </w:t>
+            </w:r>
+            <w:r>
+              <w:rPr>
+                <w:rFonts w:hint="eastAsia"/>
+              </w:rPr>
+              <w:t>energySaver [MC ID] [Device type] [Device ID] [duration]</w:t>
+            </w:r>
+          </w:p>
+          <w:p>
+            <w:r>
+              <w:t xml:space="preserve">Ideal Temperature commands : </w:t>
+            </w:r>
+            <w:r>
+              <w:rPr>
+                <w:rFonts w:hint="eastAsia"/>
+              </w:rPr>
+              <w:t>idealTemperature [MC ID] [Device type] [Device ID] [temperture]</w:t>
+            </w:r>
+          </w:p>
+        </w:tc>
+      </w:tr>
+      <w:tr>
+        <w:tc>
+          <w:tcPr>
+            <w:tcW w:w="1129" w:type="dxa"/>
+          </w:tcPr>
+          <w:p>
+            <w:r>
+              <w:rPr>
+                <w:rFonts w:hint="eastAsia"/>
+              </w:rPr>
+              <w:t>CIIR030</w:t>
+            </w:r>
+          </w:p>
+        </w:tc>
+        <w:tc>
+          <w:tcPr>
+            <w:tcW w:w="7167" w:type="dxa"/>
+          </w:tcPr>
+          <w:p>
+            <w:r>
+              <w:rPr>
+                <w:rFonts w:hint="eastAsia"/>
+              </w:rPr>
+              <w:t>Receive to T.P.E.I</w:t>
+            </w:r>
+          </w:p>
+        </w:tc>
+      </w:tr>
+      <w:tr>
+        <w:tc>
+          <w:tcPr>
+            <w:tcW w:w="1129" w:type="dxa"/>
+          </w:tcPr>
+          <w:p/>
+        </w:tc>
+        <w:tc>
+          <w:tcPr>
+            <w:tcW w:w="7167" w:type="dxa"/>
+          </w:tcPr>
+          <w:p>
+            <w:r>
+              <w:rPr>
+                <w:rFonts w:hint="eastAsia"/>
+              </w:rPr>
+              <w:t>Receive</w:t>
+            </w:r>
+            <w:r>
+              <w:t xml:space="preserve"> notify the Time, Proximity, Energy Saver, ideal Temperature when main controller </w:t>
+            </w:r>
+            <w:r>
+              <w:t>have done the mission.</w:t>
+            </w:r>
+          </w:p>
+          <w:p>
+            <w:r>
+              <w:t xml:space="preserve">Notification message : </w:t>
+            </w:r>
+            <w:r>
+              <w:rPr>
+                <w:rFonts w:hint="eastAsia"/>
+              </w:rPr>
+              <w:t>notification [MC ID] [Device type] [Device ID] [cmd]</w:t>
+            </w:r>
+          </w:p>
+          <w:p/>
+          <w:p>
             <w:r>
               <w:t>C</w:t>
             </w:r>
             <w:r>
-              <w:t>hartInfo</w:t>
-            </w:r>
-            <w:proofErr w:type="spellEnd"/>
-            <w:r>
-              <w:t xml:space="preserve"> </w:t>
-            </w:r>
-            <w:r>
-              <w:rPr>
-                <w:rFonts w:hint="eastAsia"/>
-              </w:rPr>
-              <w:t>[device number] [devic</w:t>
-            </w:r>
-            <w:r>
-              <w:t>1</w:t>
-            </w:r>
-            <w:r>
-              <w:rPr>
-                <w:rFonts w:hint="eastAsia"/>
-              </w:rPr>
-              <w:t>e id 1] [hour 1]</w:t>
-            </w:r>
-            <w:r>
-              <w:t>…</w:t>
-            </w:r>
-            <w:r>
-              <w:rPr>
-                <w:rFonts w:hint="eastAsia"/>
-              </w:rPr>
-              <w:t>.</w:t>
-            </w:r>
-          </w:p>
-        </w:tc>
-      </w:tr>
-      <w:tr>
-        <w:tc>
-          <w:tcPr>
-            <w:tcW w:w="1129" w:type="dxa"/>
-          </w:tcPr>
-          <w:p>
-            <w:r>
-              <w:rPr>
-                <w:rFonts w:hint="eastAsia"/>
-              </w:rPr>
-              <w:t>CIIR028</w:t>
-            </w:r>
-          </w:p>
-        </w:tc>
-        <w:tc>
-          <w:tcPr>
-            <w:tcW w:w="7167" w:type="dxa"/>
-          </w:tcPr>
-          <w:p>
-            <w:r>
-              <w:rPr>
-                <w:rFonts w:hint="eastAsia"/>
-              </w:rPr>
-              <w:t>Receive to Chart AC</w:t>
+              <w:rPr>
+                <w:rFonts w:hint="eastAsia"/>
+              </w:rPr>
+              <w:t xml:space="preserve">md </w:t>
+            </w:r>
+            <w:r>
+              <w:rPr>
+                <w:rFonts w:hint="eastAsia"/>
+              </w:rPr>
+              <w:t xml:space="preserve">type: </w:t>
+            </w:r>
+          </w:p>
+          <w:p>
+            <w:r>
+              <w:rPr>
+                <w:rFonts w:hint="eastAsia"/>
+              </w:rPr>
+              <w:t xml:space="preserve">light: </w:t>
+            </w:r>
+          </w:p>
+          <w:p>
+            <w:r>
+              <w:rPr>
+                <w:rFonts w:hint="eastAsia"/>
+              </w:rPr>
+              <w:t>[on/off]</w:t>
+            </w:r>
+          </w:p>
+          <w:p>
+            <w:r>
+              <w:rPr>
+                <w:rFonts w:hint="eastAsia"/>
+              </w:rPr>
+              <w:t>AC:</w:t>
+            </w:r>
+          </w:p>
+          <w:p>
+            <w:r>
+              <w:rPr>
+                <w:rFonts w:hint="eastAsia"/>
+              </w:rPr>
+              <w:t>[on/off]</w:t>
+            </w:r>
+          </w:p>
+          <w:p>
+            <w:r>
+              <w:rPr>
+                <w:rFonts w:hint="eastAsia"/>
+              </w:rPr>
+              <w:t>other:</w:t>
+            </w:r>
+          </w:p>
+          <w:p>
+            <w:r>
+              <w:rPr>
+                <w:rFonts w:hint="eastAsia"/>
+              </w:rPr>
+              <w:t>[on/off]</w:t>
+            </w:r>
+          </w:p>
+        </w:tc>
+      </w:tr>
+      <w:tr>
+        <w:tc>
+          <w:tcPr>
+            <w:tcW w:w="1129" w:type="dxa"/>
+          </w:tcPr>
+          <w:p>
+            <w:r>
+              <w:rPr>
+                <w:rFonts w:hint="eastAsia"/>
+              </w:rPr>
+              <w:t>CIIR031</w:t>
+            </w:r>
+          </w:p>
+        </w:tc>
+        <w:tc>
+          <w:tcPr>
+            <w:tcW w:w="7167" w:type="dxa"/>
+          </w:tcPr>
+          <w:p>
+            <w:r>
+              <w:rPr>
+                <w:rFonts w:hint="eastAsia"/>
+              </w:rPr>
+              <w:t>Profile to Send</w:t>
             </w:r>
           </w:p>
         </w:tc>
@@ -2334,427 +2545,6 @@
               <w:rPr>
                 <w:rFonts w:hint="eastAsia"/>
               </w:rPr>
-              <w:t xml:space="preserve">Receive send </w:t>
-            </w:r>
-            <w:r>
-              <w:t>AC</w:t>
-            </w:r>
-            <w:r>
-              <w:rPr>
-                <w:rFonts w:hint="eastAsia"/>
-              </w:rPr>
-              <w:t xml:space="preserve"> usage data to Chart</w:t>
-            </w:r>
-            <w:r>
-              <w:t xml:space="preserve"> AC</w:t>
-            </w:r>
-            <w:r>
-              <w:rPr>
-                <w:rFonts w:hint="eastAsia"/>
-              </w:rPr>
-              <w:t xml:space="preserve"> to plot.</w:t>
-            </w:r>
-          </w:p>
-          <w:p>
-            <w:r>
-              <w:t>Data include time usage , price of electricity</w:t>
-            </w:r>
-          </w:p>
-          <w:p>
-            <w:proofErr w:type="gramStart"/>
-            <w:r>
-              <w:t>Command :</w:t>
-            </w:r>
-            <w:proofErr w:type="gramEnd"/>
-            <w:r>
-              <w:t xml:space="preserve"> </w:t>
-            </w:r>
-            <w:proofErr w:type="spellStart"/>
-            <w:r>
-              <w:t>chartInfo</w:t>
-            </w:r>
-            <w:proofErr w:type="spellEnd"/>
-            <w:r>
-              <w:t xml:space="preserve"> </w:t>
-            </w:r>
-            <w:r>
-              <w:rPr>
-                <w:rFonts w:hint="eastAsia"/>
-              </w:rPr>
-              <w:t>[device number] [device id 1] [hour 1]</w:t>
-            </w:r>
-            <w:r>
-              <w:t>…</w:t>
-            </w:r>
-            <w:r>
-              <w:rPr>
-                <w:rFonts w:hint="eastAsia"/>
-              </w:rPr>
-              <w:t>.</w:t>
-            </w:r>
-          </w:p>
-        </w:tc>
-      </w:tr>
-      <w:tr>
-        <w:tc>
-          <w:tcPr>
-            <w:tcW w:w="1129" w:type="dxa"/>
-          </w:tcPr>
-          <w:p>
-            <w:r>
-              <w:rPr>
-                <w:rFonts w:hint="eastAsia"/>
-              </w:rPr>
-              <w:t>CIIR029</w:t>
-            </w:r>
-          </w:p>
-        </w:tc>
-        <w:tc>
-          <w:tcPr>
-            <w:tcW w:w="7167" w:type="dxa"/>
-          </w:tcPr>
-          <w:p>
-            <w:r>
-              <w:rPr>
-                <w:rFonts w:hint="eastAsia"/>
-              </w:rPr>
-              <w:t>T.P.E.I to Send</w:t>
-            </w:r>
-          </w:p>
-        </w:tc>
-      </w:tr>
-      <w:tr>
-        <w:tc>
-          <w:tcPr>
-            <w:tcW w:w="1129" w:type="dxa"/>
-          </w:tcPr>
-          <w:p/>
-        </w:tc>
-        <w:tc>
-          <w:tcPr>
-            <w:tcW w:w="7167" w:type="dxa"/>
-          </w:tcPr>
-          <w:p>
-            <w:r>
-              <w:rPr>
-                <w:rFonts w:hint="eastAsia"/>
-              </w:rPr>
-              <w:t>Time, Proximity, Energy Saver, Ideal Temperature make command to Send to tell user</w:t>
-            </w:r>
-            <w:r>
-              <w:t>’s setting.</w:t>
-            </w:r>
-          </w:p>
-          <w:p>
-            <w:r>
-              <w:t xml:space="preserve">Time command : </w:t>
-            </w:r>
-            <w:proofErr w:type="spellStart"/>
-            <w:r>
-              <w:rPr>
-                <w:rFonts w:hint="eastAsia"/>
-              </w:rPr>
-              <w:t>timeSetting</w:t>
-            </w:r>
-            <w:proofErr w:type="spellEnd"/>
-            <w:r>
-              <w:rPr>
-                <w:rFonts w:hint="eastAsia"/>
-              </w:rPr>
-              <w:t xml:space="preserve"> [MC ID] [Device type] [Device ID] [day] [start]</w:t>
-            </w:r>
-            <w:r>
-              <w:rPr>
-                <w:rFonts w:hint="eastAsia"/>
-              </w:rPr>
-              <w:t xml:space="preserve"> [day]</w:t>
-            </w:r>
-            <w:r>
-              <w:rPr>
-                <w:rFonts w:hint="eastAsia"/>
-              </w:rPr>
-              <w:t xml:space="preserve"> [end]</w:t>
-            </w:r>
-          </w:p>
-          <w:p>
-            <w:r>
-              <w:t>Proximity command : /</w:t>
-            </w:r>
-            <w:proofErr w:type="spellStart"/>
-            <w:r>
-              <w:t>proximitySet</w:t>
-            </w:r>
-            <w:proofErr w:type="spellEnd"/>
-            <w:r>
-              <w:t xml:space="preserve"> [</w:t>
-            </w:r>
-            <w:proofErr w:type="spellStart"/>
-            <w:r>
-              <w:t>applianceID</w:t>
-            </w:r>
-            <w:proofErr w:type="spellEnd"/>
-            <w:r>
-              <w:t>] [distance]</w:t>
-            </w:r>
-          </w:p>
-          <w:p>
-            <w:r>
-              <w:t>Energy Sa</w:t>
-            </w:r>
-            <w:r>
-              <w:t>ve</w:t>
-            </w:r>
-            <w:r>
-              <w:t xml:space="preserve">r command  : </w:t>
-            </w:r>
-            <w:proofErr w:type="spellStart"/>
-            <w:r>
-              <w:rPr>
-                <w:rFonts w:hint="eastAsia"/>
-              </w:rPr>
-              <w:t>energySaver</w:t>
-            </w:r>
-            <w:proofErr w:type="spellEnd"/>
-            <w:r>
-              <w:rPr>
-                <w:rFonts w:hint="eastAsia"/>
-              </w:rPr>
-              <w:t xml:space="preserve"> [MC ID] [Device type] [Device ID] [duration]</w:t>
-            </w:r>
-          </w:p>
-          <w:p>
-            <w:r>
-              <w:t xml:space="preserve">Ideal Temperature commands : </w:t>
-            </w:r>
-            <w:proofErr w:type="spellStart"/>
-            <w:r>
-              <w:rPr>
-                <w:rFonts w:hint="eastAsia"/>
-              </w:rPr>
-              <w:t>idealTemperature</w:t>
-            </w:r>
-            <w:proofErr w:type="spellEnd"/>
-            <w:r>
-              <w:rPr>
-                <w:rFonts w:hint="eastAsia"/>
-              </w:rPr>
-              <w:t xml:space="preserve"> [MC ID] [Device type] [Device ID] [</w:t>
-            </w:r>
-            <w:proofErr w:type="spellStart"/>
-            <w:r>
-              <w:rPr>
-                <w:rFonts w:hint="eastAsia"/>
-              </w:rPr>
-              <w:t>temperture</w:t>
-            </w:r>
-            <w:proofErr w:type="spellEnd"/>
-            <w:r>
-              <w:rPr>
-                <w:rFonts w:hint="eastAsia"/>
-              </w:rPr>
-              <w:t>]</w:t>
-            </w:r>
-          </w:p>
-        </w:tc>
-      </w:tr>
-      <w:tr>
-        <w:tc>
-          <w:tcPr>
-            <w:tcW w:w="1129" w:type="dxa"/>
-          </w:tcPr>
-          <w:p>
-            <w:r>
-              <w:rPr>
-                <w:rFonts w:hint="eastAsia"/>
-              </w:rPr>
-              <w:t>CIIR030</w:t>
-            </w:r>
-          </w:p>
-        </w:tc>
-        <w:tc>
-          <w:tcPr>
-            <w:tcW w:w="7167" w:type="dxa"/>
-          </w:tcPr>
-          <w:p>
-            <w:r>
-              <w:rPr>
-                <w:rFonts w:hint="eastAsia"/>
-              </w:rPr>
-              <w:t>Receive to T.P.E.I</w:t>
-            </w:r>
-          </w:p>
-        </w:tc>
-      </w:tr>
-      <w:tr>
-        <w:tc>
-          <w:tcPr>
-            <w:tcW w:w="1129" w:type="dxa"/>
-          </w:tcPr>
-          <w:p/>
-        </w:tc>
-        <w:tc>
-          <w:tcPr>
-            <w:tcW w:w="7167" w:type="dxa"/>
-          </w:tcPr>
-          <w:p>
-            <w:r>
-              <w:rPr>
-                <w:rFonts w:hint="eastAsia"/>
-              </w:rPr>
-              <w:t>Receive</w:t>
-            </w:r>
-            <w:r>
-              <w:t xml:space="preserve"> notify the Time, Proximity, Energy Saver, ideal Temperature when main controller </w:t>
-            </w:r>
-            <w:r>
-              <w:t>have done the mission.</w:t>
-            </w:r>
-          </w:p>
-          <w:p>
-            <w:r>
-              <w:t xml:space="preserve">Notification message : </w:t>
-            </w:r>
-            <w:r>
-              <w:rPr>
-                <w:rFonts w:hint="eastAsia"/>
-              </w:rPr>
-              <w:t>notification [MC ID] [Device type] [Device ID] [</w:t>
-            </w:r>
-            <w:proofErr w:type="spellStart"/>
-            <w:r>
-              <w:rPr>
-                <w:rFonts w:hint="eastAsia"/>
-              </w:rPr>
-              <w:t>cmd</w:t>
-            </w:r>
-            <w:proofErr w:type="spellEnd"/>
-            <w:r>
-              <w:rPr>
-                <w:rFonts w:hint="eastAsia"/>
-              </w:rPr>
-              <w:t>]</w:t>
-            </w:r>
-          </w:p>
-          <w:p/>
-          <w:p>
-            <w:proofErr w:type="spellStart"/>
-            <w:r>
-              <w:t>C</w:t>
-            </w:r>
-            <w:r>
-              <w:rPr>
-                <w:rFonts w:hint="eastAsia"/>
-              </w:rPr>
-              <w:t>md</w:t>
-            </w:r>
-            <w:proofErr w:type="spellEnd"/>
-            <w:r>
-              <w:rPr>
-                <w:rFonts w:hint="eastAsia"/>
-              </w:rPr>
-              <w:t xml:space="preserve"> </w:t>
-            </w:r>
-            <w:r>
-              <w:rPr>
-                <w:rFonts w:hint="eastAsia"/>
-              </w:rPr>
-              <w:t xml:space="preserve">type: </w:t>
-            </w:r>
-          </w:p>
-          <w:p>
-            <w:r>
-              <w:rPr>
-                <w:rFonts w:hint="eastAsia"/>
-              </w:rPr>
-              <w:t xml:space="preserve">light: </w:t>
-            </w:r>
-          </w:p>
-          <w:p>
-            <w:r>
-              <w:rPr>
-                <w:rFonts w:hint="eastAsia"/>
-              </w:rPr>
-              <w:t>[on/off]</w:t>
-            </w:r>
-          </w:p>
-          <w:p>
-            <w:r>
-              <w:rPr>
-                <w:rFonts w:hint="eastAsia"/>
-              </w:rPr>
-              <w:t>AC:</w:t>
-            </w:r>
-          </w:p>
-          <w:p>
-            <w:r>
-              <w:rPr>
-                <w:rFonts w:hint="eastAsia"/>
-              </w:rPr>
-              <w:t>[on/off]</w:t>
-            </w:r>
-          </w:p>
-          <w:p>
-            <w:r>
-              <w:rPr>
-                <w:rFonts w:hint="eastAsia"/>
-              </w:rPr>
-              <w:t>other:</w:t>
-            </w:r>
-          </w:p>
-          <w:p>
-            <w:r>
-              <w:rPr>
-                <w:rFonts w:hint="eastAsia"/>
-              </w:rPr>
-              <w:t>[on/off]</w:t>
-            </w:r>
-          </w:p>
-        </w:tc>
-      </w:tr>
-      <w:tr>
-        <w:tc>
-          <w:tcPr>
-            <w:tcW w:w="1129" w:type="dxa"/>
-          </w:tcPr>
-          <w:p>
-            <w:r>
-              <w:rPr>
-                <w:rFonts w:hint="eastAsia"/>
-              </w:rPr>
-              <w:t>CIIR031</w:t>
-            </w:r>
-          </w:p>
-        </w:tc>
-        <w:tc>
-          <w:tcPr>
-            <w:tcW w:w="7167" w:type="dxa"/>
-          </w:tcPr>
-          <w:p>
-            <w:r>
-              <w:rPr>
-                <w:rFonts w:hint="eastAsia"/>
-              </w:rPr>
-              <w:t>Profile to Send</w:t>
-            </w:r>
-          </w:p>
-        </w:tc>
-      </w:tr>
-      <w:tr>
-        <w:tc>
-          <w:tcPr>
-            <w:tcW w:w="1129" w:type="dxa"/>
-          </w:tcPr>
-          <w:p/>
-        </w:tc>
-        <w:tc>
-          <w:tcPr>
-            <w:tcW w:w="7167" w:type="dxa"/>
-          </w:tcPr>
-          <w:p>
-            <w:r>
-              <w:rPr>
-                <w:rFonts w:hint="eastAsia"/>
-              </w:rPr>
               <w:t>Profile will send message to send when user changes his password.</w:t>
             </w:r>
           </w:p>
@@ -2762,19 +2552,11 @@
             <w:r>
               <w:t xml:space="preserve">Command : </w:t>
             </w:r>
-            <w:proofErr w:type="spellStart"/>
-            <w:r>
-              <w:rPr>
-                <w:rFonts w:hint="eastAsia"/>
-              </w:rPr>
-              <w:t>changePassword</w:t>
-            </w:r>
-            <w:proofErr w:type="spellEnd"/>
-            <w:r>
-              <w:rPr>
-                <w:rFonts w:hint="eastAsia"/>
-              </w:rPr>
-              <w:t xml:space="preserve"> [current password] [new password]</w:t>
+            <w:r>
+              <w:rPr>
+                <w:rFonts w:hint="eastAsia"/>
+              </w:rPr>
+              <w:t>changePassword [current password] [new password]</w:t>
             </w:r>
           </w:p>
         </w:tc>
@@ -3484,6 +3266,7 @@
                 <w:kern w:val="0"/>
                 <w:szCs w:val="24"/>
               </w:rPr>
+              <w:lastRenderedPageBreak/>
               <w:t>CSIIR005</w:t>
             </w:r>
           </w:p>
@@ -3635,19 +3418,11 @@
               </w:rPr>
               <w:t xml:space="preserve">ommand: </w:t>
             </w:r>
-            <w:proofErr w:type="spellStart"/>
-            <w:r>
-              <w:rPr>
-                <w:rFonts w:hint="eastAsia"/>
-              </w:rPr>
-              <w:t>sendWifi</w:t>
-            </w:r>
-            <w:proofErr w:type="spellEnd"/>
-            <w:r>
-              <w:rPr>
-                <w:rFonts w:hint="eastAsia"/>
-              </w:rPr>
-              <w:t xml:space="preserve"> [network name] [password]</w:t>
+            <w:r>
+              <w:rPr>
+                <w:rFonts w:hint="eastAsia"/>
+              </w:rPr>
+              <w:t>sendWifi [network name] [password]</w:t>
             </w:r>
           </w:p>
         </w:tc>
@@ -3682,16 +3457,8 @@
         <w:rPr>
           <w:rFonts w:cs="Calibri"/>
         </w:rPr>
-        <w:t xml:space="preserve">Interface </w:t>
+        <w:t>Interface Requirement</w:t>
       </w:r>
-      <w:proofErr w:type="gramStart"/>
-      <w:r>
-        <w:rPr>
-          <w:rFonts w:cs="Calibri"/>
-        </w:rPr>
-        <w:t>Requirement</w:t>
-      </w:r>
-      <w:proofErr w:type="gramEnd"/>
     </w:p>
     <w:tbl>
       <w:tblPr>
@@ -3998,7 +3765,6 @@
                 <w:szCs w:val="24"/>
               </w:rPr>
             </w:pPr>
-            <w:proofErr w:type="gramStart"/>
             <w:r>
               <w:rPr>
                 <w:rFonts w:ascii="Calibri" w:eastAsia="新細明體" w:hAnsi="Calibri" w:cs="新細明體"/>
@@ -4006,17 +3772,7 @@
                 <w:kern w:val="0"/>
                 <w:szCs w:val="24"/>
               </w:rPr>
-              <w:t>Notification do</w:t>
-            </w:r>
-            <w:proofErr w:type="gramEnd"/>
-            <w:r>
-              <w:rPr>
-                <w:rFonts w:ascii="Calibri" w:eastAsia="新細明體" w:hAnsi="Calibri" w:cs="新細明體"/>
-                <w:color w:val="000000"/>
-                <w:kern w:val="0"/>
-                <w:szCs w:val="24"/>
-              </w:rPr>
-              <w:t xml:space="preserve"> all </w:t>
+              <w:t xml:space="preserve">Notification do all </w:t>
             </w:r>
             <w:r>
               <w:rPr>

</xml_diff>